<commit_message>
Formatting odt and word
</commit_message>
<xml_diff>
--- a/mexmiart04t6actgr.docx
+++ b/mexmiart04t6actgr.docx
@@ -4,26 +4,134 @@
   <w:body>
     <w:p>
       <w:pPr>
-        <w:pStyle w:val="Normal"/>
-        <w:rPr/>
-      </w:pPr>
-      <w:r>
-        <w:rPr/>
-      </w:r>
-    </w:p>
-    <w:p>
-      <w:pPr>
-        <w:pStyle w:val="Ttulo"/>
-        <w:rPr/>
-      </w:pPr>
-      <w:bookmarkStart w:id="0" w:name="orgfa16d3e"/>
-      <w:bookmarkStart w:id="1" w:name="OrgXref.orgfa16d3e"/>
+        <w:pStyle w:val="TituloApartado1"/>
+        <w:rPr/>
+      </w:pPr>
+      <w:r>
+        <w:rPr/>
+        <w:fldChar w:fldCharType="begin"/>
+      </w:r>
+      <w:r>
+        <w:rPr/>
+        <w:instrText> TITLE </w:instrText>
+      </w:r>
+      <w:r>
+        <w:rPr/>
+        <w:fldChar w:fldCharType="separate"/>
+      </w:r>
+      <w:r>
+        <w:rPr/>
+        <w:t>Actividad grupal: Resolución de un problema mediante búsqueda heurística</w:t>
+      </w:r>
+      <w:r>
+        <w:rPr/>
+        <w:fldChar w:fldCharType="end"/>
+      </w:r>
+    </w:p>
+    <w:p>
+      <w:pPr>
+        <w:pStyle w:val="TtuloApartado3"/>
+        <w:rPr/>
+      </w:pPr>
+      <w:bookmarkStart w:id="0" w:name="OrgXref.orgfa16d3e"/>
+      <w:bookmarkStart w:id="1" w:name="orgfa16d3e"/>
+      <w:bookmarkEnd w:id="1"/>
+      <w:r>
+        <mc:AlternateContent>
+          <mc:Choice Requires="wps">
+            <w:drawing>
+              <wp:anchor behindDoc="0" distT="0" distB="0" distL="0" distR="0" simplePos="0" locked="0" layoutInCell="0" allowOverlap="1" relativeHeight="22">
+                <wp:simplePos x="0" y="0"/>
+                <wp:positionH relativeFrom="column">
+                  <wp:posOffset>-1170305</wp:posOffset>
+                </wp:positionH>
+                <wp:positionV relativeFrom="paragraph">
+                  <wp:posOffset>6469380</wp:posOffset>
+                </wp:positionV>
+                <wp:extent cx="324485" cy="2468245"/>
+                <wp:effectExtent l="0" t="0" r="0" b="0"/>
+                <wp:wrapNone/>
+                <wp:docPr id="1" name="Marco11"/>
+                <a:graphic xmlns:a="http://schemas.openxmlformats.org/drawingml/2006/main">
+                  <a:graphicData uri="http://schemas.microsoft.com/office/word/2010/wordprocessingShape">
+                    <wps:wsp>
+                      <wps:cNvSpPr/>
+                      <wps:spPr>
+                        <a:xfrm>
+                          <a:off x="0" y="0"/>
+                          <a:ext cx="324000" cy="2467440"/>
+                        </a:xfrm>
+                        <a:prstGeom prst="rect">
+                          <a:avLst/>
+                        </a:prstGeom>
+                        <a:solidFill>
+                          <a:srgbClr val="ffffff"/>
+                        </a:solidFill>
+                        <a:ln w="0">
+                          <a:noFill/>
+                        </a:ln>
+                      </wps:spPr>
+                      <wps:style>
+                        <a:lnRef idx="0"/>
+                        <a:fillRef idx="0"/>
+                        <a:effectRef idx="0"/>
+                        <a:fontRef idx="minor"/>
+                      </wps:style>
+                      <wps:txbx>
+                        <w:txbxContent>
+                          <w:p>
+                            <w:pPr>
+                              <w:pStyle w:val="PiedepginaUNIRc"/>
+                              <w:ind w:left="0" w:right="180" w:hanging="0"/>
+                              <w:rPr/>
+                            </w:pPr>
+                            <w:r>
+                              <w:rPr/>
+                              <w:t>© Universidad Internacional de La Rioja (UNIR)</w:t>
+                            </w:r>
+                          </w:p>
+                        </w:txbxContent>
+                      </wps:txbx>
+                      <wps:bodyPr lIns="0" rIns="0" tIns="0" bIns="0" anchor="b" vert="vert270" rot="16200000">
+                        <a:noAutofit/>
+                      </wps:bodyPr>
+                    </wps:wsp>
+                  </a:graphicData>
+                </a:graphic>
+              </wp:anchor>
+            </w:drawing>
+          </mc:Choice>
+          <mc:Fallback>
+            <w:pict>
+              <v:rect id="shape_0" ID="Marco11" path="m0,0l-2147483645,0l-2147483645,-2147483646l0,-2147483646xe" fillcolor="white" stroked="f" o:allowincell="f" style="position:absolute;margin-left:-92.15pt;margin-top:509.4pt;width:25.45pt;height:194.25pt;mso-wrap-style:square;v-text-anchor:bottom">
+                <v:fill o:detectmouseclick="t" type="solid" color2="black"/>
+                <v:stroke color="#3465a4" joinstyle="round" endcap="flat"/>
+                <v:textbox style="mso-layout-flow-alt:bottom-to-top">
+                  <w:txbxContent>
+                    <w:p>
+                      <w:pPr>
+                        <w:pStyle w:val="PiedepginaUNIRc"/>
+                        <w:ind w:left="0" w:right="180" w:hanging="0"/>
+                        <w:rPr/>
+                      </w:pPr>
+                      <w:r>
+                        <w:rPr/>
+                        <w:t>© Universidad Internacional de La Rioja (UNIR)</w:t>
+                      </w:r>
+                    </w:p>
+                  </w:txbxContent>
+                </v:textbox>
+                <w10:wrap type="none"/>
+              </v:rect>
+            </w:pict>
+          </mc:Fallback>
+        </mc:AlternateContent>
+      </w:r>
       <w:bookmarkEnd w:id="0"/>
       <w:r>
         <w:rPr/>
         <w:t xml:space="preserve">Introducción </w:t>
       </w:r>
-      <w:bookmarkEnd w:id="1"/>
     </w:p>
     <w:p>
       <w:pPr>
@@ -111,12 +219,7 @@
     </w:p>
     <w:p>
       <w:pPr>
-        <w:pStyle w:val="Normal"/>
-        <w:numPr>
-          <w:ilvl w:val="0"/>
-          <w:numId w:val="0"/>
-        </w:numPr>
-        <w:outlineLvl w:val="0"/>
+        <w:pStyle w:val="TtuloApartado3"/>
         <w:rPr/>
       </w:pPr>
       <w:bookmarkStart w:id="2" w:name="OrgXref.org6d1f472"/>
@@ -134,50 +237,19 @@
         <w:rPr/>
       </w:pPr>
       <w:r>
-        <w:rPr/>
-        <w:t xml:space="preserve">El algoritmo A* es considerado comúnmente como una mejora de Dijkstra (cap. </w:t>
-      </w:r>
-      <w:hyperlink w:anchor="org2bd74b8">
-        <w:r>
-          <w:rPr>
-            <w:rStyle w:val="EnlacedeInternet"/>
-          </w:rPr>
-          <w:t>Domkin, 2021, p. 7</w:t>
-        </w:r>
-      </w:hyperlink>
-      <w:r>
-        <w:rPr/>
-        <w:t xml:space="preserve">). La estimación heurística más común del algoritmo es la mostrada en la ecuación </w:t>
-      </w:r>
-      <w:r>
-        <w:rPr/>
-        <w:t>1</w:t>
-      </w:r>
-      <w:r>
-        <w:rPr/>
-        <w:t xml:space="preserve">. </w:t>
-      </w:r>
-    </w:p>
-    <w:p>
-      <w:pPr>
-        <w:pStyle w:val="Cuerpodetexto"/>
-        <w:rPr/>
-      </w:pPr>
-      <w:r>
-        <w:rPr/>
         <w:drawing>
-          <wp:anchor behindDoc="0" distT="6350" distB="6350" distL="6350" distR="6350" simplePos="0" locked="0" layoutInCell="0" allowOverlap="1" relativeHeight="3">
+          <wp:anchor behindDoc="0" distT="0" distB="0" distL="0" distR="0" simplePos="0" locked="0" layoutInCell="0" allowOverlap="1" relativeHeight="24">
             <wp:simplePos x="0" y="0"/>
             <wp:positionH relativeFrom="column">
-              <wp:posOffset>0</wp:posOffset>
+              <wp:posOffset>-19050</wp:posOffset>
             </wp:positionH>
             <wp:positionV relativeFrom="paragraph">
-              <wp:posOffset>-74930</wp:posOffset>
+              <wp:posOffset>854075</wp:posOffset>
             </wp:positionV>
-            <wp:extent cx="5709285" cy="195580"/>
+            <wp:extent cx="5196840" cy="195580"/>
             <wp:effectExtent l="0" t="0" r="0" b="0"/>
             <wp:wrapSquare wrapText="bothSides"/>
-            <wp:docPr id="1" name="Frame1" descr="\begin{equation}&#10;f(u) = g(u) + h(u)&#10;\end{equation}&#10;"/>
+            <wp:docPr id="3" name="Frame1" descr="\begin{equation}&#10;f(u) = g(u) + h(u)&#10;\end{equation}&#10;"/>
             <wp:cNvGraphicFramePr>
               <a:graphicFrameLocks xmlns:a="http://schemas.openxmlformats.org/drawingml/2006/main" noChangeAspect="1"/>
             </wp:cNvGraphicFramePr>
@@ -185,7 +257,7 @@
               <a:graphicData uri="http://schemas.openxmlformats.org/drawingml/2006/picture">
                 <pic:pic xmlns:pic="http://schemas.openxmlformats.org/drawingml/2006/picture">
                   <pic:nvPicPr>
-                    <pic:cNvPr id="1" name="Frame1" descr="\begin{equation}&#10;f(u) = g(u) + h(u)&#10;\end{equation}&#10;"/>
+                    <pic:cNvPr id="3" name="Frame1" descr="\begin{equation}&#10;f(u) = g(u) + h(u)&#10;\end{equation}&#10;"/>
                     <pic:cNvPicPr>
                       <a:picLocks noChangeAspect="1" noChangeArrowheads="1"/>
                     </pic:cNvPicPr>
@@ -200,7 +272,7 @@
                   <pic:spPr bwMode="auto">
                     <a:xfrm>
                       <a:off x="0" y="0"/>
-                      <a:ext cx="5709285" cy="195580"/>
+                      <a:ext cx="5196840" cy="195580"/>
                     </a:xfrm>
                     <a:prstGeom prst="rect">
                       <a:avLst/>
@@ -212,10 +284,35 @@
           </wp:anchor>
         </w:drawing>
       </w:r>
+      <w:r>
+        <w:rPr/>
+        <w:t xml:space="preserve">El algoritmo A* es considerado comúnmente como una mejora de Dijkstra (cap. </w:t>
+      </w:r>
+      <w:hyperlink w:anchor="org2bd74b8">
+        <w:r>
+          <w:rPr>
+            <w:rStyle w:val="EnlacedeInternet"/>
+          </w:rPr>
+          <w:t>Domkin, 2021, p. 7</w:t>
+        </w:r>
+      </w:hyperlink>
+      <w:r>
+        <w:rPr/>
+        <w:t xml:space="preserve">). La estimación heurística más común del algoritmo es la mostrada en la ecuación </w:t>
+      </w:r>
+      <w:r>
+        <w:rPr/>
+        <w:t>1</w:t>
+      </w:r>
+      <w:r>
+        <w:rPr/>
+        <w:t xml:space="preserve">. </w:t>
+      </w:r>
     </w:p>
     <w:p>
       <w:pPr>
         <w:pStyle w:val="Cuerpodetexto"/>
+        <w:ind w:hanging="0"/>
         <w:rPr/>
       </w:pPr>
       <w:r>
@@ -306,10 +403,10 @@
       <w:r>
         <w:rPr/>
         <w:drawing>
-          <wp:anchor behindDoc="0" distT="6350" distB="6350" distL="6350" distR="6350" simplePos="0" locked="0" layoutInCell="0" allowOverlap="1" relativeHeight="4">
+          <wp:anchor behindDoc="0" distT="0" distB="0" distL="0" distR="0" simplePos="0" locked="0" layoutInCell="0" allowOverlap="1" relativeHeight="25">
             <wp:simplePos x="0" y="0"/>
             <wp:positionH relativeFrom="column">
-              <wp:posOffset>421640</wp:posOffset>
+              <wp:posOffset>61595</wp:posOffset>
             </wp:positionH>
             <wp:positionV relativeFrom="paragraph">
               <wp:posOffset>52705</wp:posOffset>
@@ -317,7 +414,7 @@
             <wp:extent cx="5287645" cy="2097405"/>
             <wp:effectExtent l="0" t="0" r="0" b="0"/>
             <wp:wrapSquare wrapText="bothSides"/>
-            <wp:docPr id="2" name="Frame5" descr="\begin{algorithm}&#10;\begin{algorithmic}&#10;\caption{Algoritmo A*}\label{alg:a-star}&#10;\State $Cerrado \gets \emptyset$ \Comment{Inicialización}&#10;\State $Abierto \gets {s}$ \Comment{Inserta s en la búsqueda}&#10;\State $f(s) \gets h(s)$ \Comment{Inicializa estimado}&#10;\While{$Abierto \neq \emptyset$} \Comment{Mientras haya nodos donde buscar}&#10;&#10;\State Elimina $u$ con $f(u)$ mínimo de $Abierto$ \Comment{Selección de nodo a expandir} &#10;\State Inserta $u$ en $Cerrado$ \Comment{Actualiza lista de nodos expandidos}&#10;\If{$Meta(u)$} \Comment{Si llego a la meta}&#10;&#10;    \Return $Camino(u)$ \Comment{Muestra la solución}&#10;\ElsIf{$Sucesor(u) \gets \Expansión(u)$} \Comment{La expansión produce un conjunto sucesor}&#10;    \For{$v \ni Sucesor(u)$} \Comment{Para todo sucesor $v$ de $u$}&#10;        \State $Mejor(u,v) \Comment{Llamada de subrutina}&#10;\EndFor&#10;\EndIf&#10;\EndWhile&#10;&#10;\Return $\emptyset$ \Comment{Sin solución}&#10;\end{algorithmic}&#10;\end{algorithm}&#10;"/>
+            <wp:docPr id="4" name="Frame5" descr="\begin{algorithm}&#10;\begin{algorithmic}&#10;\caption{Algoritmo A*}\label{alg:a-star}&#10;\State $Cerrado \gets \emptyset$ \Comment{Inicialización}&#10;\State $Abierto \gets {s}$ \Comment{Inserta s en la búsqueda}&#10;\State $f(s) \gets h(s)$ \Comment{Inicializa estimado}&#10;\While{$Abierto \neq \emptyset$} \Comment{Mientras haya nodos donde buscar}&#10;&#10;\State Elimina $u$ con $f(u)$ mínimo de $Abierto$ \Comment{Selección de nodo a expandir} &#10;\State Inserta $u$ en $Cerrado$ \Comment{Actualiza lista de nodos expandidos}&#10;\If{$Meta(u)$} \Comment{Si llego a la meta}&#10;&#10;    \Return $Camino(u)$ \Comment{Muestra la solución}&#10;\ElsIf{$Sucesor(u) \gets \Expansión(u)$} \Comment{La expansión produce un conjunto sucesor}&#10;    \For{$v \ni Sucesor(u)$} \Comment{Para todo sucesor $v$ de $u$}&#10;        \State $Mejor(u,v) \Comment{Llamada de subrutina}&#10;\EndFor&#10;\EndIf&#10;\EndWhile&#10;&#10;\Return $\emptyset$ \Comment{Sin solución}&#10;\end{algorithmic}&#10;\end{algorithm}&#10;"/>
             <wp:cNvGraphicFramePr>
               <a:graphicFrameLocks xmlns:a="http://schemas.openxmlformats.org/drawingml/2006/main" noChangeAspect="1"/>
             </wp:cNvGraphicFramePr>
@@ -325,7 +422,7 @@
               <a:graphicData uri="http://schemas.openxmlformats.org/drawingml/2006/picture">
                 <pic:pic xmlns:pic="http://schemas.openxmlformats.org/drawingml/2006/picture">
                   <pic:nvPicPr>
-                    <pic:cNvPr id="2" name="Frame5" descr="\begin{algorithm}&#10;\begin{algorithmic}&#10;\caption{Algoritmo A*}\label{alg:a-star}&#10;\State $Cerrado \gets \emptyset$ \Comment{Inicialización}&#10;\State $Abierto \gets {s}$ \Comment{Inserta s en la búsqueda}&#10;\State $f(s) \gets h(s)$ \Comment{Inicializa estimado}&#10;\While{$Abierto \neq \emptyset$} \Comment{Mientras haya nodos donde buscar}&#10;&#10;\State Elimina $u$ con $f(u)$ mínimo de $Abierto$ \Comment{Selección de nodo a expandir} &#10;\State Inserta $u$ en $Cerrado$ \Comment{Actualiza lista de nodos expandidos}&#10;\If{$Meta(u)$} \Comment{Si llego a la meta}&#10;&#10;    \Return $Camino(u)$ \Comment{Muestra la solución}&#10;\ElsIf{$Sucesor(u) \gets \Expansión(u)$} \Comment{La expansión produce un conjunto sucesor}&#10;    \For{$v \ni Sucesor(u)$} \Comment{Para todo sucesor $v$ de $u$}&#10;        \State $Mejor(u,v) \Comment{Llamada de subrutina}&#10;\EndFor&#10;\EndIf&#10;\EndWhile&#10;&#10;\Return $\emptyset$ \Comment{Sin solución}&#10;\end{algorithmic}&#10;\end{algorithm}&#10;"/>
+                    <pic:cNvPr id="4" name="Frame5" descr="\begin{algorithm}&#10;\begin{algorithmic}&#10;\caption{Algoritmo A*}\label{alg:a-star}&#10;\State $Cerrado \gets \emptyset$ \Comment{Inicialización}&#10;\State $Abierto \gets {s}$ \Comment{Inserta s en la búsqueda}&#10;\State $f(s) \gets h(s)$ \Comment{Inicializa estimado}&#10;\While{$Abierto \neq \emptyset$} \Comment{Mientras haya nodos donde buscar}&#10;&#10;\State Elimina $u$ con $f(u)$ mínimo de $Abierto$ \Comment{Selección de nodo a expandir} &#10;\State Inserta $u$ en $Cerrado$ \Comment{Actualiza lista de nodos expandidos}&#10;\If{$Meta(u)$} \Comment{Si llego a la meta}&#10;&#10;    \Return $Camino(u)$ \Comment{Muestra la solución}&#10;\ElsIf{$Sucesor(u) \gets \Expansión(u)$} \Comment{La expansión produce un conjunto sucesor}&#10;    \For{$v \ni Sucesor(u)$} \Comment{Para todo sucesor $v$ de $u$}&#10;        \State $Mejor(u,v) \Comment{Llamada de subrutina}&#10;\EndFor&#10;\EndIf&#10;\EndWhile&#10;&#10;\Return $\emptyset$ \Comment{Sin solución}&#10;\end{algorithmic}&#10;\end{algorithm}&#10;"/>
                     <pic:cNvPicPr>
                       <a:picLocks noChangeAspect="1" noChangeArrowheads="1"/>
                     </pic:cNvPicPr>
@@ -418,7 +515,7 @@
     </w:p>
     <w:p>
       <w:pPr>
-        <w:pStyle w:val="Ttulo"/>
+        <w:pStyle w:val="TtuloApartado3"/>
         <w:rPr/>
       </w:pPr>
       <w:bookmarkStart w:id="4" w:name="OrgXref.org30bcb1c"/>
@@ -497,6 +594,7 @@
     <w:p>
       <w:pPr>
         <w:pStyle w:val="Cuerpodetexto"/>
+        <w:ind w:hanging="0"/>
         <w:rPr/>
       </w:pPr>
       <w:r>
@@ -6041,7 +6139,16 @@
     </w:p>
     <w:p>
       <w:pPr>
-        <w:pStyle w:val="Ttulo"/>
+        <w:pStyle w:val="TtuloApartado3"/>
+        <w:rPr/>
+      </w:pPr>
+      <w:r>
+        <w:rPr/>
+      </w:r>
+    </w:p>
+    <w:p>
+      <w:pPr>
+        <w:pStyle w:val="TtuloApartado3"/>
         <w:rPr/>
       </w:pPr>
       <w:bookmarkStart w:id="6" w:name="OrgXref.org16060dc"/>
@@ -6065,7 +6172,7 @@
     </w:p>
     <w:p>
       <w:pPr>
-        <w:pStyle w:val="Normal"/>
+        <w:pStyle w:val="Cuerpodetexto"/>
         <w:numPr>
           <w:ilvl w:val="0"/>
           <w:numId w:val="3"/>
@@ -6103,7 +6210,7 @@
     </w:p>
     <w:p>
       <w:pPr>
-        <w:pStyle w:val="Normal"/>
+        <w:pStyle w:val="Cuerpodetexto"/>
         <w:numPr>
           <w:ilvl w:val="0"/>
           <w:numId w:val="3"/>
@@ -6141,7 +6248,7 @@
     </w:p>
     <w:p>
       <w:pPr>
-        <w:pStyle w:val="Normal"/>
+        <w:pStyle w:val="Cuerpodetexto"/>
         <w:numPr>
           <w:ilvl w:val="0"/>
           <w:numId w:val="3"/>
@@ -7620,18 +7727,38 @@
       </w:pPr>
       <w:r>
         <w:rPr/>
+      </w:r>
+    </w:p>
+    <w:p>
+      <w:pPr>
+        <w:pStyle w:val="Cuerpodetexto"/>
+        <w:rPr/>
+      </w:pPr>
+      <w:r>
+        <w:rPr/>
         <w:t xml:space="preserve">Como es posible observar, cada problema a su vez es dividido en dos subproblemas donde primero se encuentra una ruta para llegar al inventario (subproblema a) y posteriormente se encuentra otra ruta para llevar dicho inventario a su destino final (subproblema b). En general la solución genera los siguientes resultados: </w:t>
       </w:r>
     </w:p>
     <w:p>
       <w:pPr>
+        <w:pStyle w:val="Cuerpodetexto"/>
+        <w:rPr/>
+      </w:pPr>
+      <w:r>
+        <w:rPr/>
+      </w:r>
+    </w:p>
+    <w:p>
+      <w:pPr>
         <w:sectPr>
+          <w:headerReference w:type="default" r:id="rId4"/>
+          <w:footerReference w:type="default" r:id="rId5"/>
           <w:footnotePr>
             <w:numFmt w:val="decimal"/>
           </w:footnotePr>
           <w:type w:val="nextPage"/>
           <w:pgSz w:w="11906" w:h="16838"/>
-          <w:pgMar w:left="1134" w:right="1134" w:gutter="0" w:header="0" w:top="1134" w:footer="0" w:bottom="1134"/>
+          <w:pgMar w:left="1843" w:right="1843" w:gutter="0" w:header="1134" w:top="1418" w:footer="397" w:bottom="1418"/>
           <w:pgNumType w:fmt="decimal"/>
           <w:formProt w:val="false"/>
           <w:textDirection w:val="lrTb"/>
@@ -7689,9 +7816,9 @@
         </w:tblCellMar>
       </w:tblPr>
       <w:tblGrid>
-        <w:gridCol w:w="3084"/>
-        <w:gridCol w:w="3084"/>
-        <w:gridCol w:w="3084"/>
+        <w:gridCol w:w="2630"/>
+        <w:gridCol w:w="2630"/>
+        <w:gridCol w:w="2631"/>
       </w:tblGrid>
       <w:tr>
         <w:trPr>
@@ -7699,7 +7826,7 @@
         </w:trPr>
         <w:tc>
           <w:tcPr>
-            <w:tcW w:w="3084" w:type="dxa"/>
+            <w:tcW w:w="2630" w:type="dxa"/>
             <w:tcBorders>
               <w:top w:val="single" w:sz="2" w:space="0" w:color="000000"/>
               <w:bottom w:val="single" w:sz="2" w:space="0" w:color="000000"/>
@@ -7708,6 +7835,7 @@
           <w:p>
             <w:pPr>
               <w:pStyle w:val="Normal"/>
+              <w:spacing w:before="0" w:after="160"/>
               <w:rPr/>
             </w:pPr>
             <w:r>
@@ -7718,7 +7846,7 @@
         </w:tc>
         <w:tc>
           <w:tcPr>
-            <w:tcW w:w="3084" w:type="dxa"/>
+            <w:tcW w:w="2630" w:type="dxa"/>
             <w:tcBorders>
               <w:top w:val="single" w:sz="2" w:space="0" w:color="000000"/>
               <w:bottom w:val="single" w:sz="2" w:space="0" w:color="000000"/>
@@ -7727,6 +7855,7 @@
           <w:p>
             <w:pPr>
               <w:pStyle w:val="Normal"/>
+              <w:spacing w:before="0" w:after="160"/>
               <w:rPr/>
             </w:pPr>
             <w:r>
@@ -7737,7 +7866,7 @@
         </w:tc>
         <w:tc>
           <w:tcPr>
-            <w:tcW w:w="3084" w:type="dxa"/>
+            <w:tcW w:w="2631" w:type="dxa"/>
             <w:tcBorders>
               <w:top w:val="single" w:sz="2" w:space="0" w:color="000000"/>
               <w:bottom w:val="single" w:sz="2" w:space="0" w:color="000000"/>
@@ -7746,6 +7875,7 @@
           <w:p>
             <w:pPr>
               <w:pStyle w:val="Normal"/>
+              <w:spacing w:before="0" w:after="160"/>
               <w:rPr/>
             </w:pPr>
             <w:r>
@@ -7759,7 +7889,7 @@
         <w:trPr/>
         <w:tc>
           <w:tcPr>
-            <w:tcW w:w="3084" w:type="dxa"/>
+            <w:tcW w:w="2630" w:type="dxa"/>
             <w:tcBorders>
               <w:top w:val="single" w:sz="2" w:space="0" w:color="000000"/>
             </w:tcBorders>
@@ -7767,6 +7897,7 @@
           <w:p>
             <w:pPr>
               <w:pStyle w:val="Normal"/>
+              <w:spacing w:before="0" w:after="160"/>
               <w:rPr/>
             </w:pPr>
             <w:r>
@@ -7777,7 +7908,7 @@
         </w:tc>
         <w:tc>
           <w:tcPr>
-            <w:tcW w:w="3084" w:type="dxa"/>
+            <w:tcW w:w="2630" w:type="dxa"/>
             <w:tcBorders>
               <w:top w:val="single" w:sz="2" w:space="0" w:color="000000"/>
             </w:tcBorders>
@@ -7785,6 +7916,7 @@
           <w:p>
             <w:pPr>
               <w:pStyle w:val="Normal"/>
+              <w:spacing w:before="0" w:after="160"/>
               <w:rPr/>
             </w:pPr>
             <w:r>
@@ -7795,7 +7927,7 @@
         </w:tc>
         <w:tc>
           <w:tcPr>
-            <w:tcW w:w="3084" w:type="dxa"/>
+            <w:tcW w:w="2631" w:type="dxa"/>
             <w:tcBorders>
               <w:top w:val="single" w:sz="2" w:space="0" w:color="000000"/>
             </w:tcBorders>
@@ -7803,6 +7935,7 @@
           <w:p>
             <w:pPr>
               <w:pStyle w:val="Normal"/>
+              <w:spacing w:before="0" w:after="160"/>
               <w:rPr/>
             </w:pPr>
             <w:r>
@@ -7816,12 +7949,13 @@
         <w:trPr/>
         <w:tc>
           <w:tcPr>
-            <w:tcW w:w="3084" w:type="dxa"/>
+            <w:tcW w:w="2630" w:type="dxa"/>
             <w:tcBorders/>
           </w:tcPr>
           <w:p>
             <w:pPr>
               <w:pStyle w:val="Normal"/>
+              <w:spacing w:before="0" w:after="160"/>
               <w:rPr/>
             </w:pPr>
             <w:r>
@@ -7832,12 +7966,13 @@
         </w:tc>
         <w:tc>
           <w:tcPr>
-            <w:tcW w:w="3084" w:type="dxa"/>
+            <w:tcW w:w="2630" w:type="dxa"/>
             <w:tcBorders/>
           </w:tcPr>
           <w:p>
             <w:pPr>
               <w:pStyle w:val="Normal"/>
+              <w:spacing w:before="0" w:after="160"/>
               <w:rPr/>
             </w:pPr>
             <w:r>
@@ -7848,12 +7983,13 @@
         </w:tc>
         <w:tc>
           <w:tcPr>
-            <w:tcW w:w="3084" w:type="dxa"/>
+            <w:tcW w:w="2631" w:type="dxa"/>
             <w:tcBorders/>
           </w:tcPr>
           <w:p>
             <w:pPr>
               <w:pStyle w:val="Normal"/>
+              <w:spacing w:before="0" w:after="160"/>
               <w:rPr/>
             </w:pPr>
             <w:r>
@@ -7867,12 +8003,13 @@
         <w:trPr/>
         <w:tc>
           <w:tcPr>
-            <w:tcW w:w="3084" w:type="dxa"/>
+            <w:tcW w:w="2630" w:type="dxa"/>
             <w:tcBorders/>
           </w:tcPr>
           <w:p>
             <w:pPr>
               <w:pStyle w:val="Normal"/>
+              <w:spacing w:before="0" w:after="160"/>
               <w:rPr/>
             </w:pPr>
             <w:r>
@@ -7883,12 +8020,13 @@
         </w:tc>
         <w:tc>
           <w:tcPr>
-            <w:tcW w:w="3084" w:type="dxa"/>
+            <w:tcW w:w="2630" w:type="dxa"/>
             <w:tcBorders/>
           </w:tcPr>
           <w:p>
             <w:pPr>
               <w:pStyle w:val="Normal"/>
+              <w:spacing w:before="0" w:after="160"/>
               <w:rPr/>
             </w:pPr>
             <w:r>
@@ -7899,12 +8037,13 @@
         </w:tc>
         <w:tc>
           <w:tcPr>
-            <w:tcW w:w="3084" w:type="dxa"/>
+            <w:tcW w:w="2631" w:type="dxa"/>
             <w:tcBorders/>
           </w:tcPr>
           <w:p>
             <w:pPr>
               <w:pStyle w:val="Normal"/>
+              <w:spacing w:before="0" w:after="160"/>
               <w:rPr/>
             </w:pPr>
             <w:r>
@@ -7918,12 +8057,13 @@
         <w:trPr/>
         <w:tc>
           <w:tcPr>
-            <w:tcW w:w="3084" w:type="dxa"/>
+            <w:tcW w:w="2630" w:type="dxa"/>
             <w:tcBorders/>
           </w:tcPr>
           <w:p>
             <w:pPr>
               <w:pStyle w:val="Normal"/>
+              <w:spacing w:before="0" w:after="160"/>
               <w:rPr/>
             </w:pPr>
             <w:r>
@@ -7934,12 +8074,13 @@
         </w:tc>
         <w:tc>
           <w:tcPr>
-            <w:tcW w:w="3084" w:type="dxa"/>
+            <w:tcW w:w="2630" w:type="dxa"/>
             <w:tcBorders/>
           </w:tcPr>
           <w:p>
             <w:pPr>
               <w:pStyle w:val="Normal"/>
+              <w:spacing w:before="0" w:after="160"/>
               <w:rPr/>
             </w:pPr>
             <w:r>
@@ -7950,12 +8091,13 @@
         </w:tc>
         <w:tc>
           <w:tcPr>
-            <w:tcW w:w="3084" w:type="dxa"/>
+            <w:tcW w:w="2631" w:type="dxa"/>
             <w:tcBorders/>
           </w:tcPr>
           <w:p>
             <w:pPr>
               <w:pStyle w:val="Normal"/>
+              <w:spacing w:before="0" w:after="160"/>
               <w:rPr/>
             </w:pPr>
             <w:r>
@@ -7969,12 +8111,13 @@
         <w:trPr/>
         <w:tc>
           <w:tcPr>
-            <w:tcW w:w="3084" w:type="dxa"/>
+            <w:tcW w:w="2630" w:type="dxa"/>
             <w:tcBorders/>
           </w:tcPr>
           <w:p>
             <w:pPr>
               <w:pStyle w:val="Normal"/>
+              <w:spacing w:before="0" w:after="160"/>
               <w:rPr/>
             </w:pPr>
             <w:r>
@@ -7985,12 +8128,13 @@
         </w:tc>
         <w:tc>
           <w:tcPr>
-            <w:tcW w:w="3084" w:type="dxa"/>
+            <w:tcW w:w="2630" w:type="dxa"/>
             <w:tcBorders/>
           </w:tcPr>
           <w:p>
             <w:pPr>
               <w:pStyle w:val="Normal"/>
+              <w:spacing w:before="0" w:after="160"/>
               <w:rPr/>
             </w:pPr>
             <w:r>
@@ -8001,12 +8145,13 @@
         </w:tc>
         <w:tc>
           <w:tcPr>
-            <w:tcW w:w="3084" w:type="dxa"/>
+            <w:tcW w:w="2631" w:type="dxa"/>
             <w:tcBorders/>
           </w:tcPr>
           <w:p>
             <w:pPr>
               <w:pStyle w:val="Normal"/>
+              <w:spacing w:before="0" w:after="160"/>
               <w:rPr/>
             </w:pPr>
             <w:r>
@@ -8020,7 +8165,7 @@
         <w:trPr/>
         <w:tc>
           <w:tcPr>
-            <w:tcW w:w="3084" w:type="dxa"/>
+            <w:tcW w:w="2630" w:type="dxa"/>
             <w:tcBorders>
               <w:bottom w:val="single" w:sz="2" w:space="0" w:color="000000"/>
             </w:tcBorders>
@@ -8028,6 +8173,7 @@
           <w:p>
             <w:pPr>
               <w:pStyle w:val="Normal"/>
+              <w:spacing w:before="0" w:after="160"/>
               <w:rPr/>
             </w:pPr>
             <w:r>
@@ -8038,7 +8184,7 @@
         </w:tc>
         <w:tc>
           <w:tcPr>
-            <w:tcW w:w="3084" w:type="dxa"/>
+            <w:tcW w:w="2630" w:type="dxa"/>
             <w:tcBorders>
               <w:bottom w:val="single" w:sz="2" w:space="0" w:color="000000"/>
             </w:tcBorders>
@@ -8046,6 +8192,7 @@
           <w:p>
             <w:pPr>
               <w:pStyle w:val="Normal"/>
+              <w:spacing w:before="0" w:after="160"/>
               <w:rPr/>
             </w:pPr>
             <w:r>
@@ -8056,7 +8203,7 @@
         </w:tc>
         <w:tc>
           <w:tcPr>
-            <w:tcW w:w="3084" w:type="dxa"/>
+            <w:tcW w:w="2631" w:type="dxa"/>
             <w:tcBorders>
               <w:bottom w:val="single" w:sz="2" w:space="0" w:color="000000"/>
             </w:tcBorders>
@@ -8064,6 +8211,7 @@
           <w:p>
             <w:pPr>
               <w:pStyle w:val="Normal"/>
+              <w:spacing w:before="0" w:after="160"/>
               <w:rPr/>
             </w:pPr>
             <w:r>
@@ -8082,7 +8230,7 @@
           </w:footnotePr>
           <w:type w:val="continuous"/>
           <w:pgSz w:w="11906" w:h="16838"/>
-          <w:pgMar w:left="1134" w:right="1134" w:gutter="0" w:header="0" w:top="1134" w:footer="0" w:bottom="1134"/>
+          <w:pgMar w:left="1843" w:right="1843" w:gutter="0" w:header="1134" w:top="1418" w:footer="397" w:bottom="1418"/>
           <w:formProt w:val="false"/>
           <w:textDirection w:val="lrTb"/>
           <w:docGrid w:type="default" w:linePitch="600" w:charSpace="36864"/>
@@ -8119,17 +8267,17 @@
     </w:p>
     <w:p>
       <w:pPr>
-        <w:pStyle w:val="Ttulo"/>
-        <w:rPr/>
-      </w:pPr>
-      <w:bookmarkStart w:id="9" w:name="orgf9ca84b"/>
-      <w:bookmarkStart w:id="10" w:name="OrgXref.orgf9ca84b"/>
+        <w:pStyle w:val="TtuloApartado3"/>
+        <w:rPr/>
+      </w:pPr>
+      <w:bookmarkStart w:id="9" w:name="OrgXref.orgf9ca84b"/>
+      <w:bookmarkStart w:id="10" w:name="orgf9ca84b"/>
+      <w:bookmarkEnd w:id="10"/>
+      <w:r>
+        <w:rPr/>
+        <w:t xml:space="preserve">Conclusión </w:t>
+      </w:r>
       <w:bookmarkEnd w:id="9"/>
-      <w:r>
-        <w:rPr/>
-        <w:t xml:space="preserve">Conclusión </w:t>
-      </w:r>
-      <w:bookmarkEnd w:id="10"/>
     </w:p>
     <w:p>
       <w:pPr>
@@ -8201,22 +8349,22 @@
         <w:outlineLvl w:val="0"/>
         <w:rPr/>
       </w:pPr>
-      <w:bookmarkStart w:id="11" w:name="org4d8a34f"/>
-      <w:bookmarkStart w:id="12" w:name="OrgXref.org4d8a34f"/>
+      <w:bookmarkStart w:id="11" w:name="OrgXref.org4d8a34f"/>
+      <w:bookmarkStart w:id="12" w:name="org4d8a34f"/>
+      <w:bookmarkEnd w:id="12"/>
+      <w:r>
+        <w:rPr/>
+        <w:t xml:space="preserve">Referencias </w:t>
+      </w:r>
       <w:bookmarkEnd w:id="11"/>
-      <w:r>
-        <w:rPr/>
-        <w:t xml:space="preserve">Referencias </w:t>
-      </w:r>
-      <w:bookmarkEnd w:id="12"/>
     </w:p>
     <w:p>
       <w:pPr>
         <w:pStyle w:val="Cuerpodetexto"/>
         <w:rPr/>
       </w:pPr>
-      <w:bookmarkStart w:id="13" w:name="org24a3e4c"/>
-      <w:bookmarkStart w:id="14" w:name="OrgXref.org24a3e4c"/>
+      <w:bookmarkStart w:id="13" w:name="OrgXref.org24a3e4c"/>
+      <w:bookmarkStart w:id="14" w:name="org24a3e4c"/>
       <w:bookmarkEnd w:id="13"/>
       <w:bookmarkEnd w:id="14"/>
       <w:r>
@@ -8233,7 +8381,7 @@
         <w:rPr/>
         <w:t xml:space="preserve">. </w:t>
       </w:r>
-      <w:hyperlink r:id="rId4">
+      <w:hyperlink r:id="rId6">
         <w:r>
           <w:rPr>
             <w:rStyle w:val="EnlacedeInternet"/>
@@ -8251,8 +8399,8 @@
         <w:pStyle w:val="Cuerpodetexto"/>
         <w:rPr/>
       </w:pPr>
-      <w:bookmarkStart w:id="15" w:name="org2bd74b8"/>
-      <w:bookmarkStart w:id="16" w:name="OrgXref.org2bd74b8"/>
+      <w:bookmarkStart w:id="15" w:name="OrgXref.org2bd74b8"/>
+      <w:bookmarkStart w:id="16" w:name="org2bd74b8"/>
       <w:bookmarkEnd w:id="15"/>
       <w:bookmarkEnd w:id="16"/>
       <w:r>
@@ -8273,11 +8421,11 @@
     <w:p>
       <w:pPr>
         <w:pStyle w:val="Cuerpodetexto"/>
-        <w:spacing w:lineRule="auto" w:line="276" w:before="0" w:after="140"/>
-        <w:rPr/>
-      </w:pPr>
-      <w:bookmarkStart w:id="17" w:name="orgdce5649"/>
-      <w:bookmarkStart w:id="18" w:name="OrgXref.orgdce5649"/>
+        <w:spacing w:before="0" w:after="140"/>
+        <w:rPr/>
+      </w:pPr>
+      <w:bookmarkStart w:id="17" w:name="OrgXref.orgdce5649"/>
+      <w:bookmarkStart w:id="18" w:name="orgdce5649"/>
       <w:bookmarkEnd w:id="17"/>
       <w:bookmarkEnd w:id="18"/>
       <w:r>
@@ -8296,12 +8444,14 @@
       </w:r>
     </w:p>
     <w:sectPr>
+      <w:headerReference w:type="default" r:id="rId7"/>
+      <w:footerReference w:type="default" r:id="rId8"/>
       <w:footnotePr>
         <w:numFmt w:val="decimal"/>
       </w:footnotePr>
       <w:type w:val="continuous"/>
       <w:pgSz w:w="11906" w:h="16838"/>
-      <w:pgMar w:left="1134" w:right="1134" w:gutter="0" w:header="0" w:top="1134" w:footer="0" w:bottom="1134"/>
+      <w:pgMar w:left="1843" w:right="1843" w:gutter="0" w:header="1134" w:top="1418" w:footer="397" w:bottom="1418"/>
       <w:pgNumType w:fmt="decimal"/>
       <w:formProt w:val="false"/>
       <w:textDirection w:val="lrTb"/>
@@ -8311,6 +8461,304 @@
 </w:document>
 </file>
 
+<file path=word/footer1.xml><?xml version="1.0" encoding="utf-8"?>
+<w:ftr xmlns:o="urn:schemas-microsoft-com:office:office" xmlns:r="http://schemas.openxmlformats.org/officeDocument/2006/relationships" xmlns:v="urn:schemas-microsoft-com:vml" xmlns:w="http://schemas.openxmlformats.org/wordprocessingml/2006/main" xmlns:w10="urn:schemas-microsoft-com:office:word" xmlns:wp="http://schemas.openxmlformats.org/drawingml/2006/wordprocessingDrawing" xmlns:wps="http://schemas.microsoft.com/office/word/2010/wordprocessingShape" xmlns:wpg="http://schemas.microsoft.com/office/word/2010/wordprocessingGroup" xmlns:mc="http://schemas.openxmlformats.org/markup-compatibility/2006" xmlns:wp14="http://schemas.microsoft.com/office/word/2010/wordprocessingDrawing" xmlns:w14="http://schemas.microsoft.com/office/word/2010/wordml" mc:Ignorable="w14 wp14">
+  <w:p>
+    <w:pPr>
+      <w:pStyle w:val="PiedepginaSecciones"/>
+      <w:rPr/>
+    </w:pPr>
+    <w:r>
+      <w:rPr/>
+      <mc:AlternateContent>
+        <mc:Choice Requires="wps">
+          <w:drawing>
+            <wp:anchor behindDoc="0" distT="12700" distB="12700" distL="12700" distR="12700" simplePos="0" locked="0" layoutInCell="0" allowOverlap="1" relativeHeight="20">
+              <wp:simplePos x="0" y="0"/>
+              <wp:positionH relativeFrom="column">
+                <wp:posOffset>5377180</wp:posOffset>
+              </wp:positionH>
+              <wp:positionV relativeFrom="paragraph">
+                <wp:posOffset>462915</wp:posOffset>
+              </wp:positionV>
+              <wp:extent cx="252730" cy="612775"/>
+              <wp:effectExtent l="0" t="0" r="0" b="0"/>
+              <wp:wrapTight wrapText="bothSides">
+                <wp:wrapPolygon edited="0">
+                  <wp:start x="0" y="0"/>
+                  <wp:lineTo x="21600" y="0"/>
+                  <wp:lineTo x="21600" y="21600"/>
+                  <wp:lineTo x="0" y="21600"/>
+                </wp:wrapPolygon>
+              </wp:wrapTight>
+              <wp:docPr id="5" name="Rectángulo 65"/>
+              <a:graphic xmlns:a="http://schemas.openxmlformats.org/drawingml/2006/main">
+                <a:graphicData uri="http://schemas.microsoft.com/office/word/2010/wordprocessingShape">
+                  <wps:wsp>
+                    <wps:cNvSpPr/>
+                    <wps:spPr>
+                      <a:xfrm>
+                        <a:off x="0" y="0"/>
+                        <a:ext cx="252000" cy="612000"/>
+                      </a:xfrm>
+                      <a:custGeom>
+                        <a:avLst/>
+                        <a:gdLst/>
+                        <a:ahLst/>
+                        <a:rect l="l" t="t" r="r" b="b"/>
+                        <a:pathLst>
+                          <a:path w="21600" h="21600">
+                            <a:moveTo>
+                              <a:pt x="0" y="0"/>
+                            </a:moveTo>
+                            <a:lnTo>
+                              <a:pt x="21600" y="0"/>
+                            </a:lnTo>
+                            <a:lnTo>
+                              <a:pt x="21600" y="21600"/>
+                            </a:lnTo>
+                            <a:lnTo>
+                              <a:pt x="0" y="21600"/>
+                            </a:lnTo>
+                            <a:close/>
+                          </a:path>
+                        </a:pathLst>
+                      </a:custGeom>
+                      <a:solidFill>
+                        <a:srgbClr val="0098cd"/>
+                      </a:solidFill>
+                      <a:ln w="12600">
+                        <a:noFill/>
+                      </a:ln>
+                    </wps:spPr>
+                    <wps:style>
+                      <a:lnRef idx="0"/>
+                      <a:fillRef idx="0"/>
+                      <a:effectRef idx="0"/>
+                      <a:fontRef idx="minor"/>
+                    </wps:style>
+                    <wps:txbx>
+                      <w:txbxContent>
+                        <w:p>
+                          <w:pPr>
+                            <w:pStyle w:val="NmerodePgina"/>
+                            <w:suppressAutoHyphens w:val="false"/>
+                            <w:spacing w:before="0" w:after="160"/>
+                            <w:jc w:val="center"/>
+                            <w:rPr/>
+                          </w:pPr>
+                          <w:r>
+                            <w:rPr/>
+                            <w:fldChar w:fldCharType="begin"/>
+                          </w:r>
+                          <w:r>
+                            <w:rPr/>
+                            <w:instrText> PAGE </w:instrText>
+                          </w:r>
+                          <w:r>
+                            <w:rPr/>
+                            <w:fldChar w:fldCharType="separate"/>
+                          </w:r>
+                          <w:r>
+                            <w:rPr/>
+                            <w:t>10</w:t>
+                          </w:r>
+                          <w:r>
+                            <w:rPr/>
+                            <w:fldChar w:fldCharType="end"/>
+                          </w:r>
+                        </w:p>
+                      </w:txbxContent>
+                    </wps:txbx>
+                    <wps:bodyPr lIns="0" rIns="0" tIns="144000" anchor="t">
+                      <a:noAutofit/>
+                    </wps:bodyPr>
+                  </wps:wsp>
+                </a:graphicData>
+              </a:graphic>
+            </wp:anchor>
+          </w:drawing>
+        </mc:Choice>
+        <mc:Fallback>
+          <w:pict/>
+        </mc:Fallback>
+      </mc:AlternateContent>
+    </w:r>
+  </w:p>
+  <w:p>
+    <w:pPr>
+      <w:pStyle w:val="PiedepginaSecciones"/>
+      <w:rPr/>
+    </w:pPr>
+    <w:r>
+      <w:rPr/>
+    </w:r>
+  </w:p>
+  <w:p>
+    <w:pPr>
+      <w:pStyle w:val="PiedepginaSecciones"/>
+      <w:suppressAutoHyphens w:val="true"/>
+      <w:spacing w:lineRule="auto" w:line="240" w:before="0" w:after="100"/>
+      <w:jc w:val="right"/>
+      <w:rPr/>
+    </w:pPr>
+    <w:r>
+      <w:rPr/>
+      <w:t xml:space="preserve">Actividades </w:t>
+    </w:r>
+  </w:p>
+</w:ftr>
+</file>
+
+<file path=word/footer2.xml><?xml version="1.0" encoding="utf-8"?>
+<w:ftr xmlns:o="urn:schemas-microsoft-com:office:office" xmlns:r="http://schemas.openxmlformats.org/officeDocument/2006/relationships" xmlns:v="urn:schemas-microsoft-com:vml" xmlns:w="http://schemas.openxmlformats.org/wordprocessingml/2006/main" xmlns:w10="urn:schemas-microsoft-com:office:word" xmlns:wp="http://schemas.openxmlformats.org/drawingml/2006/wordprocessingDrawing" xmlns:wps="http://schemas.microsoft.com/office/word/2010/wordprocessingShape" xmlns:wpg="http://schemas.microsoft.com/office/word/2010/wordprocessingGroup" xmlns:mc="http://schemas.openxmlformats.org/markup-compatibility/2006" xmlns:wp14="http://schemas.microsoft.com/office/word/2010/wordprocessingDrawing" xmlns:w14="http://schemas.microsoft.com/office/word/2010/wordml" mc:Ignorable="w14 wp14">
+  <w:p>
+    <w:pPr>
+      <w:pStyle w:val="PiedepginaSecciones"/>
+      <w:rPr/>
+    </w:pPr>
+    <w:r>
+      <w:rPr/>
+      <mc:AlternateContent>
+        <mc:Choice Requires="wps">
+          <w:drawing>
+            <wp:anchor behindDoc="0" distT="12700" distB="12700" distL="12700" distR="12700" simplePos="0" locked="0" layoutInCell="0" allowOverlap="1" relativeHeight="20">
+              <wp:simplePos x="0" y="0"/>
+              <wp:positionH relativeFrom="column">
+                <wp:posOffset>5377180</wp:posOffset>
+              </wp:positionH>
+              <wp:positionV relativeFrom="paragraph">
+                <wp:posOffset>462915</wp:posOffset>
+              </wp:positionV>
+              <wp:extent cx="252730" cy="612775"/>
+              <wp:effectExtent l="0" t="0" r="0" b="0"/>
+              <wp:wrapTight wrapText="bothSides">
+                <wp:wrapPolygon edited="0">
+                  <wp:start x="0" y="0"/>
+                  <wp:lineTo x="21600" y="0"/>
+                  <wp:lineTo x="21600" y="21600"/>
+                  <wp:lineTo x="0" y="21600"/>
+                </wp:wrapPolygon>
+              </wp:wrapTight>
+              <wp:docPr id="7" name="Rectángulo 65"/>
+              <a:graphic xmlns:a="http://schemas.openxmlformats.org/drawingml/2006/main">
+                <a:graphicData uri="http://schemas.microsoft.com/office/word/2010/wordprocessingShape">
+                  <wps:wsp>
+                    <wps:cNvSpPr/>
+                    <wps:spPr>
+                      <a:xfrm>
+                        <a:off x="0" y="0"/>
+                        <a:ext cx="252000" cy="612000"/>
+                      </a:xfrm>
+                      <a:custGeom>
+                        <a:avLst/>
+                        <a:gdLst/>
+                        <a:ahLst/>
+                        <a:rect l="l" t="t" r="r" b="b"/>
+                        <a:pathLst>
+                          <a:path w="21600" h="21600">
+                            <a:moveTo>
+                              <a:pt x="0" y="0"/>
+                            </a:moveTo>
+                            <a:lnTo>
+                              <a:pt x="21600" y="0"/>
+                            </a:lnTo>
+                            <a:lnTo>
+                              <a:pt x="21600" y="21600"/>
+                            </a:lnTo>
+                            <a:lnTo>
+                              <a:pt x="0" y="21600"/>
+                            </a:lnTo>
+                            <a:close/>
+                          </a:path>
+                        </a:pathLst>
+                      </a:custGeom>
+                      <a:solidFill>
+                        <a:srgbClr val="0098cd"/>
+                      </a:solidFill>
+                      <a:ln w="12600">
+                        <a:noFill/>
+                      </a:ln>
+                    </wps:spPr>
+                    <wps:style>
+                      <a:lnRef idx="0"/>
+                      <a:fillRef idx="0"/>
+                      <a:effectRef idx="0"/>
+                      <a:fontRef idx="minor"/>
+                    </wps:style>
+                    <wps:txbx>
+                      <w:txbxContent>
+                        <w:p>
+                          <w:pPr>
+                            <w:pStyle w:val="NmerodePgina"/>
+                            <w:suppressAutoHyphens w:val="false"/>
+                            <w:spacing w:before="0" w:after="160"/>
+                            <w:jc w:val="center"/>
+                            <w:rPr/>
+                          </w:pPr>
+                          <w:r>
+                            <w:rPr/>
+                            <w:fldChar w:fldCharType="begin"/>
+                          </w:r>
+                          <w:r>
+                            <w:rPr/>
+                            <w:instrText> PAGE </w:instrText>
+                          </w:r>
+                          <w:r>
+                            <w:rPr/>
+                            <w:fldChar w:fldCharType="separate"/>
+                          </w:r>
+                          <w:r>
+                            <w:rPr/>
+                            <w:t>10</w:t>
+                          </w:r>
+                          <w:r>
+                            <w:rPr/>
+                            <w:fldChar w:fldCharType="end"/>
+                          </w:r>
+                        </w:p>
+                      </w:txbxContent>
+                    </wps:txbx>
+                    <wps:bodyPr lIns="0" rIns="0" tIns="144000" anchor="t">
+                      <a:noAutofit/>
+                    </wps:bodyPr>
+                  </wps:wsp>
+                </a:graphicData>
+              </a:graphic>
+            </wp:anchor>
+          </w:drawing>
+        </mc:Choice>
+        <mc:Fallback>
+          <w:pict/>
+        </mc:Fallback>
+      </mc:AlternateContent>
+    </w:r>
+  </w:p>
+  <w:p>
+    <w:pPr>
+      <w:pStyle w:val="PiedepginaSecciones"/>
+      <w:rPr/>
+    </w:pPr>
+    <w:r>
+      <w:rPr/>
+    </w:r>
+  </w:p>
+  <w:p>
+    <w:pPr>
+      <w:pStyle w:val="PiedepginaSecciones"/>
+      <w:suppressAutoHyphens w:val="true"/>
+      <w:spacing w:lineRule="auto" w:line="240" w:before="0" w:after="100"/>
+      <w:jc w:val="right"/>
+      <w:rPr/>
+    </w:pPr>
+    <w:r>
+      <w:rPr/>
+      <w:t xml:space="preserve">Actividades </w:t>
+    </w:r>
+  </w:p>
+</w:ftr>
+</file>
+
 <file path=word/footnotes.xml><?xml version="1.0" encoding="utf-8"?>
 <w:footnotes xmlns:o="urn:schemas-microsoft-com:office:office" xmlns:r="http://schemas.openxmlformats.org/officeDocument/2006/relationships" xmlns:v="urn:schemas-microsoft-com:vml" xmlns:w="http://schemas.openxmlformats.org/wordprocessingml/2006/main" xmlns:w10="urn:schemas-microsoft-com:office:word" xmlns:wp="http://schemas.openxmlformats.org/drawingml/2006/wordprocessingDrawing" xmlns:wps="http://schemas.microsoft.com/office/word/2010/wordprocessingShape" xmlns:wpg="http://schemas.microsoft.com/office/word/2010/wordprocessingGroup" xmlns:mc="http://schemas.openxmlformats.org/markup-compatibility/2006" xmlns:wp14="http://schemas.microsoft.com/office/word/2010/wordprocessingDrawing" xmlns:w14="http://schemas.microsoft.com/office/word/2010/wordml" mc:Ignorable="w14 wp14">
   <w:footnote w:id="0" w:type="separator">
@@ -8351,11 +8799,877 @@
       </w:r>
       <w:r>
         <w:rPr/>
-        <w:t xml:space="preserve">Adjunto a este documento se encuentra el archivo \texttt{a-star.out}, un documento de texto plano que tiene la bitácora de ejecución completa de la consola de Common Lisp. </w:t>
+        <w:t xml:space="preserve">Adjunto a este documento se encuentra el archivo a-star.out, un documento de texto plano que tiene la bitácora de ejecución completa de la consola de Common Lisp. </w:t>
       </w:r>
     </w:p>
   </w:footnote>
 </w:footnotes>
+</file>
+
+<file path=word/header1.xml><?xml version="1.0" encoding="utf-8"?>
+<w:hdr xmlns:o="urn:schemas-microsoft-com:office:office" xmlns:r="http://schemas.openxmlformats.org/officeDocument/2006/relationships" xmlns:v="urn:schemas-microsoft-com:vml" xmlns:w="http://schemas.openxmlformats.org/wordprocessingml/2006/main" xmlns:w10="urn:schemas-microsoft-com:office:word" xmlns:wp="http://schemas.openxmlformats.org/drawingml/2006/wordprocessingDrawing" xmlns:wps="http://schemas.microsoft.com/office/word/2010/wordprocessingShape" xmlns:wpg="http://schemas.microsoft.com/office/word/2010/wordprocessingGroup" xmlns:mc="http://schemas.openxmlformats.org/markup-compatibility/2006" xmlns:wp14="http://schemas.microsoft.com/office/word/2010/wordprocessingDrawing" xmlns:w14="http://schemas.microsoft.com/office/word/2010/wordml" mc:Ignorable="w14 wp14">
+  <w:tbl>
+    <w:tblPr>
+      <w:tblW w:w="8210" w:type="dxa"/>
+      <w:jc w:val="center"/>
+      <w:tblInd w:w="0" w:type="dxa"/>
+      <w:tblLayout w:type="fixed"/>
+      <w:tblCellMar>
+        <w:top w:w="11" w:type="dxa"/>
+        <w:left w:w="108" w:type="dxa"/>
+        <w:bottom w:w="11" w:type="dxa"/>
+        <w:right w:w="108" w:type="dxa"/>
+      </w:tblCellMar>
+    </w:tblPr>
+    <w:tblGrid>
+      <w:gridCol w:w="2551"/>
+      <w:gridCol w:w="3828"/>
+      <w:gridCol w:w="1831"/>
+    </w:tblGrid>
+    <w:tr>
+      <w:trPr>
+        <w:tblHeader w:val="true"/>
+        <w:trHeight w:val="283" w:hRule="atLeast"/>
+      </w:trPr>
+      <w:tc>
+        <w:tcPr>
+          <w:tcW w:w="2551" w:type="dxa"/>
+          <w:tcBorders>
+            <w:top w:val="single" w:sz="4" w:space="0" w:color="0098CD"/>
+            <w:bottom w:val="single" w:sz="4" w:space="0" w:color="0098CD"/>
+            <w:right w:val="single" w:sz="4" w:space="0" w:color="0098CD"/>
+          </w:tcBorders>
+          <w:shd w:fill="E6F4F9" w:val="clear"/>
+          <w:vAlign w:val="center"/>
+        </w:tcPr>
+        <w:p>
+          <w:pPr>
+            <w:pStyle w:val="Encabezado"/>
+            <w:widowControl w:val="false"/>
+            <w:jc w:val="center"/>
+            <w:rPr>
+              <w:rFonts w:cs="UnitOT-Medi"/>
+              <w:color w:val="0098CD"/>
+              <w:sz w:val="22"/>
+              <w:szCs w:val="22"/>
+            </w:rPr>
+          </w:pPr>
+          <w:r>
+            <w:rPr>
+              <w:rFonts w:cs="UnitOT-Medi"/>
+              <w:color w:val="0098CD"/>
+              <w:sz w:val="22"/>
+              <w:szCs w:val="22"/>
+            </w:rPr>
+            <w:t>Asignatura</w:t>
+          </w:r>
+        </w:p>
+      </w:tc>
+      <w:tc>
+        <w:tcPr>
+          <w:tcW w:w="3828" w:type="dxa"/>
+          <w:tcBorders>
+            <w:top w:val="single" w:sz="4" w:space="0" w:color="0098CD"/>
+            <w:left w:val="single" w:sz="4" w:space="0" w:color="0098CD"/>
+            <w:bottom w:val="single" w:sz="4" w:space="0" w:color="0098CD"/>
+            <w:right w:val="single" w:sz="4" w:space="0" w:color="0098CD"/>
+          </w:tcBorders>
+          <w:shd w:fill="E6F4F9" w:val="clear"/>
+          <w:vAlign w:val="center"/>
+        </w:tcPr>
+        <w:p>
+          <w:pPr>
+            <w:pStyle w:val="Encabezado"/>
+            <w:widowControl w:val="false"/>
+            <w:jc w:val="center"/>
+            <w:rPr>
+              <w:rFonts w:cs="UnitOT-Medi"/>
+              <w:color w:val="0098CD"/>
+              <w:sz w:val="22"/>
+              <w:szCs w:val="22"/>
+            </w:rPr>
+          </w:pPr>
+          <w:r>
+            <w:rPr>
+              <w:rFonts w:cs="UnitOT-Medi"/>
+              <w:color w:val="0098CD"/>
+              <w:sz w:val="22"/>
+              <w:szCs w:val="22"/>
+            </w:rPr>
+            <w:t>Datos del alumno</w:t>
+          </w:r>
+        </w:p>
+      </w:tc>
+      <w:tc>
+        <w:tcPr>
+          <w:tcW w:w="1831" w:type="dxa"/>
+          <w:tcBorders>
+            <w:top w:val="single" w:sz="4" w:space="0" w:color="0098CD"/>
+            <w:left w:val="single" w:sz="4" w:space="0" w:color="0098CD"/>
+            <w:bottom w:val="single" w:sz="4" w:space="0" w:color="0098CD"/>
+          </w:tcBorders>
+          <w:shd w:fill="E6F4F9" w:val="clear"/>
+          <w:vAlign w:val="center"/>
+        </w:tcPr>
+        <w:p>
+          <w:pPr>
+            <w:pStyle w:val="Encabezado"/>
+            <w:widowControl w:val="false"/>
+            <w:jc w:val="center"/>
+            <w:rPr>
+              <w:rFonts w:cs="UnitOT-Medi"/>
+              <w:color w:val="0098CD"/>
+              <w:sz w:val="22"/>
+              <w:szCs w:val="22"/>
+            </w:rPr>
+          </w:pPr>
+          <w:r>
+            <w:rPr>
+              <w:rFonts w:cs="UnitOT-Medi"/>
+              <w:color w:val="0098CD"/>
+              <w:sz w:val="22"/>
+              <w:szCs w:val="22"/>
+            </w:rPr>
+            <w:t>Fecha</w:t>
+          </w:r>
+        </w:p>
+      </w:tc>
+    </w:tr>
+    <w:tr>
+      <w:trPr>
+        <w:trHeight w:val="342" w:hRule="atLeast"/>
+      </w:trPr>
+      <w:tc>
+        <w:tcPr>
+          <w:tcW w:w="2551" w:type="dxa"/>
+          <w:vMerge w:val="restart"/>
+          <w:tcBorders>
+            <w:top w:val="single" w:sz="4" w:space="0" w:color="0098CD"/>
+            <w:bottom w:val="single" w:sz="4" w:space="0" w:color="0098CD"/>
+            <w:right w:val="single" w:sz="4" w:space="0" w:color="0098CD"/>
+          </w:tcBorders>
+          <w:shd w:fill="FFFFFF" w:val="clear"/>
+          <w:vAlign w:val="center"/>
+        </w:tcPr>
+        <w:p>
+          <w:pPr>
+            <w:pStyle w:val="Textocajaactividades"/>
+            <w:widowControl w:val="false"/>
+            <w:rPr/>
+          </w:pPr>
+          <w:r>
+            <w:rPr/>
+            <w:fldChar w:fldCharType="begin"/>
+          </w:r>
+          <w:r>
+            <w:rPr/>
+            <w:instrText> SUBJECT </w:instrText>
+          </w:r>
+          <w:r>
+            <w:rPr/>
+            <w:fldChar w:fldCharType="separate"/>
+          </w:r>
+          <w:r>
+            <w:rPr/>
+            <w:t>Razonamiento y planificación automática</w:t>
+          </w:r>
+          <w:r>
+            <w:rPr/>
+            <w:fldChar w:fldCharType="end"/>
+          </w:r>
+        </w:p>
+      </w:tc>
+      <w:tc>
+        <w:tcPr>
+          <w:tcW w:w="3828" w:type="dxa"/>
+          <w:tcBorders>
+            <w:top w:val="single" w:sz="4" w:space="0" w:color="0098CD"/>
+            <w:left w:val="single" w:sz="4" w:space="0" w:color="0098CD"/>
+            <w:bottom w:val="single" w:sz="4" w:space="0" w:color="0098CD"/>
+            <w:right w:val="single" w:sz="4" w:space="0" w:color="0098CD"/>
+          </w:tcBorders>
+          <w:shd w:fill="FFFFFF" w:val="clear"/>
+          <w:vAlign w:val="center"/>
+        </w:tcPr>
+        <w:p>
+          <w:pPr>
+            <w:pStyle w:val="Encabezado"/>
+            <w:widowControl w:val="false"/>
+            <w:rPr>
+              <w:sz w:val="22"/>
+              <w:szCs w:val="22"/>
+            </w:rPr>
+          </w:pPr>
+          <w:r>
+            <w:rPr>
+              <w:sz w:val="22"/>
+              <w:szCs w:val="22"/>
+            </w:rPr>
+            <w:t xml:space="preserve"> </w:t>
+          </w:r>
+          <w:r>
+            <w:rPr>
+              <w:sz w:val="22"/>
+              <w:szCs w:val="22"/>
+            </w:rPr>
+            <w:t>Bernal Castillo Aldo Alberto</w:t>
+          </w:r>
+        </w:p>
+      </w:tc>
+      <w:tc>
+        <w:tcPr>
+          <w:tcW w:w="1831" w:type="dxa"/>
+          <w:vMerge w:val="restart"/>
+          <w:tcBorders>
+            <w:top w:val="single" w:sz="4" w:space="0" w:color="0098CD"/>
+            <w:left w:val="single" w:sz="4" w:space="0" w:color="0098CD"/>
+            <w:bottom w:val="single" w:sz="4" w:space="0" w:color="0098CD"/>
+          </w:tcBorders>
+          <w:shd w:fill="FFFFFF" w:val="clear"/>
+          <w:vAlign w:val="center"/>
+        </w:tcPr>
+        <w:p>
+          <w:pPr>
+            <w:pStyle w:val="Encabezado"/>
+            <w:widowControl w:val="false"/>
+            <w:jc w:val="center"/>
+            <w:rPr>
+              <w:rFonts w:ascii="Calibri" w:hAnsi="Calibri"/>
+            </w:rPr>
+          </w:pPr>
+          <w:r>
+            <w:rPr/>
+            <w:fldChar w:fldCharType="begin" w:fldLock="true"/>
+          </w:r>
+          <w:r>
+            <w:rPr/>
+            <w:instrText> DATE \@"dd\/MM\/yy" </w:instrText>
+          </w:r>
+          <w:r>
+            <w:rPr/>
+            <w:fldChar w:fldCharType="separate"/>
+          </w:r>
+          <w:r>
+            <w:rPr/>
+            <w:t>11/04/22</w:t>
+          </w:r>
+          <w:r>
+            <w:rPr/>
+            <w:fldChar w:fldCharType="end"/>
+          </w:r>
+        </w:p>
+      </w:tc>
+    </w:tr>
+    <w:tr>
+      <w:trPr>
+        <w:trHeight w:val="342" w:hRule="atLeast"/>
+      </w:trPr>
+      <w:tc>
+        <w:tcPr>
+          <w:tcW w:w="2551" w:type="dxa"/>
+          <w:vMerge w:val="continue"/>
+          <w:tcBorders>
+            <w:top w:val="single" w:sz="4" w:space="0" w:color="0098CD"/>
+            <w:bottom w:val="single" w:sz="4" w:space="0" w:color="0098CD"/>
+            <w:right w:val="single" w:sz="4" w:space="0" w:color="0098CD"/>
+          </w:tcBorders>
+          <w:shd w:fill="FFFFFF" w:val="clear"/>
+          <w:vAlign w:val="center"/>
+        </w:tcPr>
+        <w:p>
+          <w:pPr>
+            <w:pStyle w:val="Textocajaactividades"/>
+            <w:widowControl w:val="false"/>
+            <w:rPr/>
+          </w:pPr>
+          <w:r>
+            <w:rPr/>
+          </w:r>
+        </w:p>
+      </w:tc>
+      <w:tc>
+        <w:tcPr>
+          <w:tcW w:w="3828" w:type="dxa"/>
+          <w:tcBorders>
+            <w:left w:val="single" w:sz="4" w:space="0" w:color="0098CD"/>
+            <w:bottom w:val="single" w:sz="4" w:space="0" w:color="0098CD"/>
+            <w:right w:val="single" w:sz="4" w:space="0" w:color="0098CD"/>
+          </w:tcBorders>
+          <w:shd w:fill="FFFFFF" w:val="clear"/>
+          <w:vAlign w:val="center"/>
+        </w:tcPr>
+        <w:p>
+          <w:pPr>
+            <w:pStyle w:val="Encabezado"/>
+            <w:widowControl w:val="false"/>
+            <w:rPr>
+              <w:sz w:val="22"/>
+              <w:szCs w:val="22"/>
+            </w:rPr>
+          </w:pPr>
+          <w:r>
+            <w:rPr>
+              <w:sz w:val="22"/>
+              <w:szCs w:val="22"/>
+            </w:rPr>
+            <w:t>Calderón Zetter María Inés</w:t>
+          </w:r>
+        </w:p>
+      </w:tc>
+      <w:tc>
+        <w:tcPr>
+          <w:tcW w:w="1831" w:type="dxa"/>
+          <w:vMerge w:val="continue"/>
+          <w:tcBorders>
+            <w:top w:val="single" w:sz="4" w:space="0" w:color="0098CD"/>
+            <w:left w:val="single" w:sz="4" w:space="0" w:color="0098CD"/>
+            <w:bottom w:val="single" w:sz="4" w:space="0" w:color="0098CD"/>
+          </w:tcBorders>
+          <w:shd w:fill="FFFFFF" w:val="clear"/>
+          <w:vAlign w:val="center"/>
+        </w:tcPr>
+        <w:p>
+          <w:pPr>
+            <w:pStyle w:val="Encabezado"/>
+            <w:widowControl w:val="false"/>
+            <w:jc w:val="center"/>
+            <w:rPr>
+              <w:rFonts w:ascii="Calibri" w:hAnsi="Calibri"/>
+            </w:rPr>
+          </w:pPr>
+          <w:r>
+            <w:rPr/>
+          </w:r>
+        </w:p>
+      </w:tc>
+    </w:tr>
+    <w:tr>
+      <w:trPr>
+        <w:trHeight w:val="342" w:hRule="atLeast"/>
+      </w:trPr>
+      <w:tc>
+        <w:tcPr>
+          <w:tcW w:w="2551" w:type="dxa"/>
+          <w:vMerge w:val="continue"/>
+          <w:tcBorders>
+            <w:top w:val="single" w:sz="4" w:space="0" w:color="0098CD"/>
+            <w:bottom w:val="single" w:sz="4" w:space="0" w:color="0098CD"/>
+            <w:right w:val="single" w:sz="4" w:space="0" w:color="0098CD"/>
+          </w:tcBorders>
+          <w:shd w:fill="FFFFFF" w:val="clear"/>
+          <w:vAlign w:val="center"/>
+        </w:tcPr>
+        <w:p>
+          <w:pPr>
+            <w:pStyle w:val="Normal"/>
+            <w:widowControl w:val="false"/>
+            <w:spacing w:before="0" w:after="160"/>
+            <w:rPr/>
+          </w:pPr>
+          <w:r>
+            <w:rPr/>
+          </w:r>
+        </w:p>
+      </w:tc>
+      <w:tc>
+        <w:tcPr>
+          <w:tcW w:w="3828" w:type="dxa"/>
+          <w:tcBorders>
+            <w:top w:val="single" w:sz="4" w:space="0" w:color="0098CD"/>
+            <w:left w:val="single" w:sz="4" w:space="0" w:color="0098CD"/>
+            <w:bottom w:val="single" w:sz="4" w:space="0" w:color="0098CD"/>
+            <w:right w:val="single" w:sz="4" w:space="0" w:color="0098CD"/>
+          </w:tcBorders>
+          <w:shd w:fill="FFFFFF" w:val="clear"/>
+          <w:vAlign w:val="center"/>
+        </w:tcPr>
+        <w:p>
+          <w:pPr>
+            <w:pStyle w:val="Encabezado"/>
+            <w:widowControl w:val="false"/>
+            <w:rPr>
+              <w:sz w:val="22"/>
+              <w:szCs w:val="22"/>
+            </w:rPr>
+          </w:pPr>
+          <w:r>
+            <w:rPr>
+              <w:sz w:val="22"/>
+              <w:szCs w:val="22"/>
+            </w:rPr>
+            <w:t>Domínguez Espinoza Edgar Uriel</w:t>
+          </w:r>
+        </w:p>
+      </w:tc>
+      <w:tc>
+        <w:tcPr>
+          <w:tcW w:w="1831" w:type="dxa"/>
+          <w:vMerge w:val="continue"/>
+          <w:tcBorders>
+            <w:top w:val="single" w:sz="4" w:space="0" w:color="0098CD"/>
+            <w:left w:val="single" w:sz="4" w:space="0" w:color="0098CD"/>
+            <w:bottom w:val="single" w:sz="4" w:space="0" w:color="0098CD"/>
+          </w:tcBorders>
+          <w:shd w:fill="FFFFFF" w:val="clear"/>
+          <w:vAlign w:val="center"/>
+        </w:tcPr>
+        <w:p>
+          <w:pPr>
+            <w:pStyle w:val="Normal"/>
+            <w:widowControl w:val="false"/>
+            <w:spacing w:before="0" w:after="160"/>
+            <w:rPr/>
+          </w:pPr>
+          <w:r>
+            <w:rPr/>
+          </w:r>
+        </w:p>
+      </w:tc>
+    </w:tr>
+  </w:tbl>
+  <w:p>
+    <w:pPr>
+      <w:pStyle w:val="Encabezado"/>
+      <w:rPr/>
+    </w:pPr>
+    <w:r>
+      <w:rPr/>
+    </w:r>
+  </w:p>
+</w:hdr>
+</file>
+
+<file path=word/header2.xml><?xml version="1.0" encoding="utf-8"?>
+<w:hdr xmlns:o="urn:schemas-microsoft-com:office:office" xmlns:r="http://schemas.openxmlformats.org/officeDocument/2006/relationships" xmlns:v="urn:schemas-microsoft-com:vml" xmlns:w="http://schemas.openxmlformats.org/wordprocessingml/2006/main" xmlns:w10="urn:schemas-microsoft-com:office:word" xmlns:wp="http://schemas.openxmlformats.org/drawingml/2006/wordprocessingDrawing" xmlns:wps="http://schemas.microsoft.com/office/word/2010/wordprocessingShape" xmlns:wpg="http://schemas.microsoft.com/office/word/2010/wordprocessingGroup" xmlns:mc="http://schemas.openxmlformats.org/markup-compatibility/2006" xmlns:wp14="http://schemas.microsoft.com/office/word/2010/wordprocessingDrawing" xmlns:w14="http://schemas.microsoft.com/office/word/2010/wordml" mc:Ignorable="w14 wp14">
+  <w:tbl>
+    <w:tblPr>
+      <w:tblW w:w="8210" w:type="dxa"/>
+      <w:jc w:val="center"/>
+      <w:tblInd w:w="0" w:type="dxa"/>
+      <w:tblLayout w:type="fixed"/>
+      <w:tblCellMar>
+        <w:top w:w="11" w:type="dxa"/>
+        <w:left w:w="108" w:type="dxa"/>
+        <w:bottom w:w="11" w:type="dxa"/>
+        <w:right w:w="108" w:type="dxa"/>
+      </w:tblCellMar>
+    </w:tblPr>
+    <w:tblGrid>
+      <w:gridCol w:w="2551"/>
+      <w:gridCol w:w="3828"/>
+      <w:gridCol w:w="1831"/>
+    </w:tblGrid>
+    <w:tr>
+      <w:trPr>
+        <w:tblHeader w:val="true"/>
+        <w:trHeight w:val="283" w:hRule="atLeast"/>
+      </w:trPr>
+      <w:tc>
+        <w:tcPr>
+          <w:tcW w:w="2551" w:type="dxa"/>
+          <w:tcBorders>
+            <w:top w:val="single" w:sz="4" w:space="0" w:color="0098CD"/>
+            <w:bottom w:val="single" w:sz="4" w:space="0" w:color="0098CD"/>
+            <w:right w:val="single" w:sz="4" w:space="0" w:color="0098CD"/>
+          </w:tcBorders>
+          <w:shd w:fill="E6F4F9" w:val="clear"/>
+          <w:vAlign w:val="center"/>
+        </w:tcPr>
+        <w:p>
+          <w:pPr>
+            <w:pStyle w:val="Encabezado"/>
+            <w:widowControl w:val="false"/>
+            <w:jc w:val="center"/>
+            <w:rPr>
+              <w:rFonts w:cs="UnitOT-Medi"/>
+              <w:color w:val="0098CD"/>
+              <w:sz w:val="22"/>
+              <w:szCs w:val="22"/>
+            </w:rPr>
+          </w:pPr>
+          <w:r>
+            <w:rPr>
+              <w:rFonts w:cs="UnitOT-Medi"/>
+              <w:color w:val="0098CD"/>
+              <w:sz w:val="22"/>
+              <w:szCs w:val="22"/>
+            </w:rPr>
+            <w:t>Asignatura</w:t>
+          </w:r>
+        </w:p>
+      </w:tc>
+      <w:tc>
+        <w:tcPr>
+          <w:tcW w:w="3828" w:type="dxa"/>
+          <w:tcBorders>
+            <w:top w:val="single" w:sz="4" w:space="0" w:color="0098CD"/>
+            <w:left w:val="single" w:sz="4" w:space="0" w:color="0098CD"/>
+            <w:bottom w:val="single" w:sz="4" w:space="0" w:color="0098CD"/>
+            <w:right w:val="single" w:sz="4" w:space="0" w:color="0098CD"/>
+          </w:tcBorders>
+          <w:shd w:fill="E6F4F9" w:val="clear"/>
+          <w:vAlign w:val="center"/>
+        </w:tcPr>
+        <w:p>
+          <w:pPr>
+            <w:pStyle w:val="Encabezado"/>
+            <w:widowControl w:val="false"/>
+            <w:jc w:val="center"/>
+            <w:rPr>
+              <w:rFonts w:cs="UnitOT-Medi"/>
+              <w:color w:val="0098CD"/>
+              <w:sz w:val="22"/>
+              <w:szCs w:val="22"/>
+            </w:rPr>
+          </w:pPr>
+          <w:r>
+            <w:rPr>
+              <w:rFonts w:cs="UnitOT-Medi"/>
+              <w:color w:val="0098CD"/>
+              <w:sz w:val="22"/>
+              <w:szCs w:val="22"/>
+            </w:rPr>
+            <w:t>Datos del alumno</w:t>
+          </w:r>
+        </w:p>
+      </w:tc>
+      <w:tc>
+        <w:tcPr>
+          <w:tcW w:w="1831" w:type="dxa"/>
+          <w:tcBorders>
+            <w:top w:val="single" w:sz="4" w:space="0" w:color="0098CD"/>
+            <w:left w:val="single" w:sz="4" w:space="0" w:color="0098CD"/>
+            <w:bottom w:val="single" w:sz="4" w:space="0" w:color="0098CD"/>
+          </w:tcBorders>
+          <w:shd w:fill="E6F4F9" w:val="clear"/>
+          <w:vAlign w:val="center"/>
+        </w:tcPr>
+        <w:p>
+          <w:pPr>
+            <w:pStyle w:val="Encabezado"/>
+            <w:widowControl w:val="false"/>
+            <w:jc w:val="center"/>
+            <w:rPr>
+              <w:rFonts w:cs="UnitOT-Medi"/>
+              <w:color w:val="0098CD"/>
+              <w:sz w:val="22"/>
+              <w:szCs w:val="22"/>
+            </w:rPr>
+          </w:pPr>
+          <w:r>
+            <w:rPr>
+              <w:rFonts w:cs="UnitOT-Medi"/>
+              <w:color w:val="0098CD"/>
+              <w:sz w:val="22"/>
+              <w:szCs w:val="22"/>
+            </w:rPr>
+            <w:t>Fecha</w:t>
+          </w:r>
+        </w:p>
+      </w:tc>
+    </w:tr>
+    <w:tr>
+      <w:trPr>
+        <w:trHeight w:val="342" w:hRule="atLeast"/>
+      </w:trPr>
+      <w:tc>
+        <w:tcPr>
+          <w:tcW w:w="2551" w:type="dxa"/>
+          <w:vMerge w:val="restart"/>
+          <w:tcBorders>
+            <w:top w:val="single" w:sz="4" w:space="0" w:color="0098CD"/>
+            <w:bottom w:val="single" w:sz="4" w:space="0" w:color="0098CD"/>
+            <w:right w:val="single" w:sz="4" w:space="0" w:color="0098CD"/>
+          </w:tcBorders>
+          <w:shd w:fill="FFFFFF" w:val="clear"/>
+          <w:vAlign w:val="center"/>
+        </w:tcPr>
+        <w:p>
+          <w:pPr>
+            <w:pStyle w:val="Textocajaactividades"/>
+            <w:widowControl w:val="false"/>
+            <w:rPr/>
+          </w:pPr>
+          <w:r>
+            <w:rPr/>
+            <w:fldChar w:fldCharType="begin"/>
+          </w:r>
+          <w:r>
+            <w:rPr/>
+            <w:instrText> SUBJECT </w:instrText>
+          </w:r>
+          <w:r>
+            <w:rPr/>
+            <w:fldChar w:fldCharType="separate"/>
+          </w:r>
+          <w:r>
+            <w:rPr/>
+            <w:t>Razonamiento y planificación automática</w:t>
+          </w:r>
+          <w:r>
+            <w:rPr/>
+            <w:fldChar w:fldCharType="end"/>
+          </w:r>
+        </w:p>
+      </w:tc>
+      <w:tc>
+        <w:tcPr>
+          <w:tcW w:w="3828" w:type="dxa"/>
+          <w:tcBorders>
+            <w:top w:val="single" w:sz="4" w:space="0" w:color="0098CD"/>
+            <w:left w:val="single" w:sz="4" w:space="0" w:color="0098CD"/>
+            <w:bottom w:val="single" w:sz="4" w:space="0" w:color="0098CD"/>
+            <w:right w:val="single" w:sz="4" w:space="0" w:color="0098CD"/>
+          </w:tcBorders>
+          <w:shd w:fill="FFFFFF" w:val="clear"/>
+          <w:vAlign w:val="center"/>
+        </w:tcPr>
+        <w:p>
+          <w:pPr>
+            <w:pStyle w:val="Encabezado"/>
+            <w:widowControl w:val="false"/>
+            <w:rPr>
+              <w:sz w:val="22"/>
+              <w:szCs w:val="22"/>
+            </w:rPr>
+          </w:pPr>
+          <w:r>
+            <w:rPr>
+              <w:sz w:val="22"/>
+              <w:szCs w:val="22"/>
+            </w:rPr>
+            <w:t xml:space="preserve"> </w:t>
+          </w:r>
+          <w:r>
+            <w:rPr>
+              <w:sz w:val="22"/>
+              <w:szCs w:val="22"/>
+            </w:rPr>
+            <w:t>Bernal Castillo Aldo Alberto</w:t>
+          </w:r>
+        </w:p>
+      </w:tc>
+      <w:tc>
+        <w:tcPr>
+          <w:tcW w:w="1831" w:type="dxa"/>
+          <w:vMerge w:val="restart"/>
+          <w:tcBorders>
+            <w:top w:val="single" w:sz="4" w:space="0" w:color="0098CD"/>
+            <w:left w:val="single" w:sz="4" w:space="0" w:color="0098CD"/>
+            <w:bottom w:val="single" w:sz="4" w:space="0" w:color="0098CD"/>
+          </w:tcBorders>
+          <w:shd w:fill="FFFFFF" w:val="clear"/>
+          <w:vAlign w:val="center"/>
+        </w:tcPr>
+        <w:p>
+          <w:pPr>
+            <w:pStyle w:val="Encabezado"/>
+            <w:widowControl w:val="false"/>
+            <w:jc w:val="center"/>
+            <w:rPr>
+              <w:rFonts w:ascii="Calibri" w:hAnsi="Calibri"/>
+            </w:rPr>
+          </w:pPr>
+          <w:r>
+            <w:rPr/>
+            <w:fldChar w:fldCharType="begin" w:fldLock="true"/>
+          </w:r>
+          <w:r>
+            <w:rPr/>
+            <w:instrText> DATE \@"dd\/MM\/yy" </w:instrText>
+          </w:r>
+          <w:r>
+            <w:rPr/>
+            <w:fldChar w:fldCharType="separate"/>
+          </w:r>
+          <w:r>
+            <w:rPr/>
+            <w:t>11/04/22</w:t>
+          </w:r>
+          <w:r>
+            <w:rPr/>
+            <w:fldChar w:fldCharType="end"/>
+          </w:r>
+        </w:p>
+      </w:tc>
+    </w:tr>
+    <w:tr>
+      <w:trPr>
+        <w:trHeight w:val="342" w:hRule="atLeast"/>
+      </w:trPr>
+      <w:tc>
+        <w:tcPr>
+          <w:tcW w:w="2551" w:type="dxa"/>
+          <w:vMerge w:val="continue"/>
+          <w:tcBorders>
+            <w:top w:val="single" w:sz="4" w:space="0" w:color="0098CD"/>
+            <w:bottom w:val="single" w:sz="4" w:space="0" w:color="0098CD"/>
+            <w:right w:val="single" w:sz="4" w:space="0" w:color="0098CD"/>
+          </w:tcBorders>
+          <w:shd w:fill="FFFFFF" w:val="clear"/>
+          <w:vAlign w:val="center"/>
+        </w:tcPr>
+        <w:p>
+          <w:pPr>
+            <w:pStyle w:val="Textocajaactividades"/>
+            <w:widowControl w:val="false"/>
+            <w:rPr/>
+          </w:pPr>
+          <w:r>
+            <w:rPr/>
+          </w:r>
+        </w:p>
+      </w:tc>
+      <w:tc>
+        <w:tcPr>
+          <w:tcW w:w="3828" w:type="dxa"/>
+          <w:tcBorders>
+            <w:left w:val="single" w:sz="4" w:space="0" w:color="0098CD"/>
+            <w:bottom w:val="single" w:sz="4" w:space="0" w:color="0098CD"/>
+            <w:right w:val="single" w:sz="4" w:space="0" w:color="0098CD"/>
+          </w:tcBorders>
+          <w:shd w:fill="FFFFFF" w:val="clear"/>
+          <w:vAlign w:val="center"/>
+        </w:tcPr>
+        <w:p>
+          <w:pPr>
+            <w:pStyle w:val="Encabezado"/>
+            <w:widowControl w:val="false"/>
+            <w:rPr>
+              <w:sz w:val="22"/>
+              <w:szCs w:val="22"/>
+            </w:rPr>
+          </w:pPr>
+          <w:r>
+            <w:rPr>
+              <w:sz w:val="22"/>
+              <w:szCs w:val="22"/>
+            </w:rPr>
+            <w:t>Calderón Zetter María Inés</w:t>
+          </w:r>
+        </w:p>
+      </w:tc>
+      <w:tc>
+        <w:tcPr>
+          <w:tcW w:w="1831" w:type="dxa"/>
+          <w:vMerge w:val="continue"/>
+          <w:tcBorders>
+            <w:top w:val="single" w:sz="4" w:space="0" w:color="0098CD"/>
+            <w:left w:val="single" w:sz="4" w:space="0" w:color="0098CD"/>
+            <w:bottom w:val="single" w:sz="4" w:space="0" w:color="0098CD"/>
+          </w:tcBorders>
+          <w:shd w:fill="FFFFFF" w:val="clear"/>
+          <w:vAlign w:val="center"/>
+        </w:tcPr>
+        <w:p>
+          <w:pPr>
+            <w:pStyle w:val="Encabezado"/>
+            <w:widowControl w:val="false"/>
+            <w:jc w:val="center"/>
+            <w:rPr>
+              <w:rFonts w:ascii="Calibri" w:hAnsi="Calibri"/>
+            </w:rPr>
+          </w:pPr>
+          <w:r>
+            <w:rPr/>
+          </w:r>
+        </w:p>
+      </w:tc>
+    </w:tr>
+    <w:tr>
+      <w:trPr>
+        <w:trHeight w:val="342" w:hRule="atLeast"/>
+      </w:trPr>
+      <w:tc>
+        <w:tcPr>
+          <w:tcW w:w="2551" w:type="dxa"/>
+          <w:vMerge w:val="continue"/>
+          <w:tcBorders>
+            <w:top w:val="single" w:sz="4" w:space="0" w:color="0098CD"/>
+            <w:bottom w:val="single" w:sz="4" w:space="0" w:color="0098CD"/>
+            <w:right w:val="single" w:sz="4" w:space="0" w:color="0098CD"/>
+          </w:tcBorders>
+          <w:shd w:fill="FFFFFF" w:val="clear"/>
+          <w:vAlign w:val="center"/>
+        </w:tcPr>
+        <w:p>
+          <w:pPr>
+            <w:pStyle w:val="Normal"/>
+            <w:widowControl w:val="false"/>
+            <w:spacing w:before="0" w:after="160"/>
+            <w:rPr/>
+          </w:pPr>
+          <w:r>
+            <w:rPr/>
+          </w:r>
+        </w:p>
+      </w:tc>
+      <w:tc>
+        <w:tcPr>
+          <w:tcW w:w="3828" w:type="dxa"/>
+          <w:tcBorders>
+            <w:top w:val="single" w:sz="4" w:space="0" w:color="0098CD"/>
+            <w:left w:val="single" w:sz="4" w:space="0" w:color="0098CD"/>
+            <w:bottom w:val="single" w:sz="4" w:space="0" w:color="0098CD"/>
+            <w:right w:val="single" w:sz="4" w:space="0" w:color="0098CD"/>
+          </w:tcBorders>
+          <w:shd w:fill="FFFFFF" w:val="clear"/>
+          <w:vAlign w:val="center"/>
+        </w:tcPr>
+        <w:p>
+          <w:pPr>
+            <w:pStyle w:val="Encabezado"/>
+            <w:widowControl w:val="false"/>
+            <w:rPr>
+              <w:sz w:val="22"/>
+              <w:szCs w:val="22"/>
+            </w:rPr>
+          </w:pPr>
+          <w:r>
+            <w:rPr>
+              <w:sz w:val="22"/>
+              <w:szCs w:val="22"/>
+            </w:rPr>
+            <w:t>Domínguez Espinoza Edgar Uriel</w:t>
+          </w:r>
+        </w:p>
+      </w:tc>
+      <w:tc>
+        <w:tcPr>
+          <w:tcW w:w="1831" w:type="dxa"/>
+          <w:vMerge w:val="continue"/>
+          <w:tcBorders>
+            <w:top w:val="single" w:sz="4" w:space="0" w:color="0098CD"/>
+            <w:left w:val="single" w:sz="4" w:space="0" w:color="0098CD"/>
+            <w:bottom w:val="single" w:sz="4" w:space="0" w:color="0098CD"/>
+          </w:tcBorders>
+          <w:shd w:fill="FFFFFF" w:val="clear"/>
+          <w:vAlign w:val="center"/>
+        </w:tcPr>
+        <w:p>
+          <w:pPr>
+            <w:pStyle w:val="Normal"/>
+            <w:widowControl w:val="false"/>
+            <w:spacing w:before="0" w:after="160"/>
+            <w:rPr/>
+          </w:pPr>
+          <w:r>
+            <w:rPr/>
+          </w:r>
+        </w:p>
+      </w:tc>
+    </w:tr>
+  </w:tbl>
+  <w:p>
+    <w:pPr>
+      <w:pStyle w:val="Encabezado"/>
+      <w:rPr/>
+    </w:pPr>
+    <w:r>
+      <w:rPr/>
+    </w:r>
+  </w:p>
+</w:hdr>
 </file>
 
 <file path=word/numbering.xml><?xml version="1.0" encoding="utf-8"?>
@@ -8613,7 +9927,7 @@
     <w:lvl w:ilvl="1">
       <w:start w:val="1"/>
       <w:numFmt w:val="bullet"/>
-      <w:lvlText w:val=""/>
+      <w:lvlText w:val="◦"/>
       <w:lvlJc w:val="left"/>
       <w:pPr>
         <w:tabs>
@@ -8622,13 +9936,13 @@
         <w:ind w:left="1080" w:hanging="360"/>
       </w:pPr>
       <w:rPr>
-        <w:rFonts w:ascii="Symbol" w:hAnsi="Symbol" w:cs="Symbol" w:hint="default"/>
+        <w:rFonts w:ascii="OpenSymbol" w:hAnsi="OpenSymbol" w:cs="OpenSymbol" w:hint="default"/>
       </w:rPr>
     </w:lvl>
     <w:lvl w:ilvl="2">
       <w:start w:val="1"/>
-      <w:numFmt w:val="decimal"/>
-      <w:lvlText w:val="%3."/>
+      <w:numFmt w:val="bullet"/>
+      <w:lvlText w:val="▪"/>
       <w:lvlJc w:val="left"/>
       <w:pPr>
         <w:tabs>
@@ -8636,11 +9950,14 @@
         </w:tabs>
         <w:ind w:left="1440" w:hanging="360"/>
       </w:pPr>
+      <w:rPr>
+        <w:rFonts w:ascii="OpenSymbol" w:hAnsi="OpenSymbol" w:cs="OpenSymbol" w:hint="default"/>
+      </w:rPr>
     </w:lvl>
     <w:lvl w:ilvl="3">
       <w:start w:val="1"/>
-      <w:numFmt w:val="decimal"/>
-      <w:lvlText w:val="%4."/>
+      <w:numFmt w:val="bullet"/>
+      <w:lvlText w:val=""/>
       <w:lvlJc w:val="left"/>
       <w:pPr>
         <w:tabs>
@@ -8648,11 +9965,14 @@
         </w:tabs>
         <w:ind w:left="1800" w:hanging="360"/>
       </w:pPr>
+      <w:rPr>
+        <w:rFonts w:ascii="Symbol" w:hAnsi="Symbol" w:cs="Symbol" w:hint="default"/>
+      </w:rPr>
     </w:lvl>
     <w:lvl w:ilvl="4">
       <w:start w:val="1"/>
-      <w:numFmt w:val="decimal"/>
-      <w:lvlText w:val="%5."/>
+      <w:numFmt w:val="bullet"/>
+      <w:lvlText w:val="◦"/>
       <w:lvlJc w:val="left"/>
       <w:pPr>
         <w:tabs>
@@ -8660,11 +9980,14 @@
         </w:tabs>
         <w:ind w:left="2160" w:hanging="360"/>
       </w:pPr>
+      <w:rPr>
+        <w:rFonts w:ascii="OpenSymbol" w:hAnsi="OpenSymbol" w:cs="OpenSymbol" w:hint="default"/>
+      </w:rPr>
     </w:lvl>
     <w:lvl w:ilvl="5">
       <w:start w:val="1"/>
-      <w:numFmt w:val="decimal"/>
-      <w:lvlText w:val="%6."/>
+      <w:numFmt w:val="bullet"/>
+      <w:lvlText w:val="▪"/>
       <w:lvlJc w:val="left"/>
       <w:pPr>
         <w:tabs>
@@ -8672,11 +9995,14 @@
         </w:tabs>
         <w:ind w:left="2520" w:hanging="360"/>
       </w:pPr>
+      <w:rPr>
+        <w:rFonts w:ascii="OpenSymbol" w:hAnsi="OpenSymbol" w:cs="OpenSymbol" w:hint="default"/>
+      </w:rPr>
     </w:lvl>
     <w:lvl w:ilvl="6">
       <w:start w:val="1"/>
-      <w:numFmt w:val="decimal"/>
-      <w:lvlText w:val="%7."/>
+      <w:numFmt w:val="bullet"/>
+      <w:lvlText w:val=""/>
       <w:lvlJc w:val="left"/>
       <w:pPr>
         <w:tabs>
@@ -8684,11 +10010,14 @@
         </w:tabs>
         <w:ind w:left="2880" w:hanging="360"/>
       </w:pPr>
+      <w:rPr>
+        <w:rFonts w:ascii="Symbol" w:hAnsi="Symbol" w:cs="Symbol" w:hint="default"/>
+      </w:rPr>
     </w:lvl>
     <w:lvl w:ilvl="7">
       <w:start w:val="1"/>
-      <w:numFmt w:val="decimal"/>
-      <w:lvlText w:val="%8."/>
+      <w:numFmt w:val="bullet"/>
+      <w:lvlText w:val="◦"/>
       <w:lvlJc w:val="left"/>
       <w:pPr>
         <w:tabs>
@@ -8696,11 +10025,14 @@
         </w:tabs>
         <w:ind w:left="3240" w:hanging="360"/>
       </w:pPr>
+      <w:rPr>
+        <w:rFonts w:ascii="OpenSymbol" w:hAnsi="OpenSymbol" w:cs="OpenSymbol" w:hint="default"/>
+      </w:rPr>
     </w:lvl>
     <w:lvl w:ilvl="8">
       <w:start w:val="1"/>
-      <w:numFmt w:val="decimal"/>
-      <w:lvlText w:val="%9."/>
+      <w:numFmt w:val="bullet"/>
+      <w:lvlText w:val="▪"/>
       <w:lvlJc w:val="left"/>
       <w:pPr>
         <w:tabs>
@@ -8708,6 +10040,9 @@
         </w:tabs>
         <w:ind w:left="3600" w:hanging="360"/>
       </w:pPr>
+      <w:rPr>
+        <w:rFonts w:ascii="OpenSymbol" w:hAnsi="OpenSymbol" w:cs="OpenSymbol" w:hint="default"/>
+      </w:rPr>
     </w:lvl>
   </w:abstractNum>
   <w:num w:numId="1">
@@ -8735,9 +10070,7 @@
     </w:rPrDefault>
     <w:pPrDefault>
       <w:pPr>
-        <w:widowControl/>
-        <w:suppressAutoHyphens w:val="false"/>
-        <w:spacing w:lineRule="auto" w:line="256"/>
+        <w:suppressAutoHyphens w:val="true"/>
       </w:pPr>
     </w:pPrDefault>
   </w:docDefaults>
@@ -8749,14 +10082,12 @@
       <w:keepLines w:val="false"/>
       <w:pageBreakBefore w:val="false"/>
       <w:widowControl/>
-      <w:pBdr/>
-      <w:shd w:fill="auto" w:val="clear"/>
-      <w:kinsoku w:val="true"/>
-      <w:overflowPunct w:val="true"/>
-      <w:autoSpaceDE w:val="true"/>
+      <w:shd w:val="clear" w:fill="auto"/>
+      <w:suppressAutoHyphens w:val="false"/>
+      <w:overflowPunct w:val="false"/>
       <w:bidi w:val="0"/>
       <w:snapToGrid w:val="true"/>
-      <w:spacing w:lineRule="auto" w:line="256" w:before="0" w:after="160"/>
+      <w:spacing w:lineRule="auto" w:line="254" w:before="0" w:after="160"/>
       <w:jc w:val="left"/>
       <w:textAlignment w:val="auto"/>
     </w:pPr>
@@ -8773,7 +10104,7 @@
       <w:outline w:val="false"/>
       <w:emboss w:val="false"/>
       <w:imprint w:val="false"/>
-      <w:color w:val="auto"/>
+      <w:color w:val="000000"/>
       <w:spacing w:val="0"/>
       <w:w w:val="100"/>
       <w:kern w:val="0"/>
@@ -8790,7 +10121,7 @@
   </w:style>
   <w:style w:type="paragraph" w:styleId="Ttulo1">
     <w:name w:val="Heading 1"/>
-    <w:next w:val="Normal1"/>
+    <w:next w:val="LONormal"/>
     <w:qFormat/>
     <w:pPr>
       <w:keepNext w:val="true"/>
@@ -8801,12 +10132,9 @@
         <w:ilvl w:val="0"/>
         <w:numId w:val="1"/>
       </w:numPr>
-      <w:pBdr/>
-      <w:shd w:fill="auto" w:val="clear"/>
+      <w:shd w:val="clear" w:fill="auto"/>
       <w:suppressAutoHyphens w:val="true"/>
-      <w:kinsoku w:val="true"/>
-      <w:overflowPunct w:val="true"/>
-      <w:autoSpaceDE w:val="true"/>
+      <w:overflowPunct w:val="false"/>
       <w:bidi w:val="0"/>
       <w:snapToGrid w:val="true"/>
       <w:spacing w:lineRule="auto" w:line="360" w:before="0" w:after="200"/>
@@ -8827,7 +10155,7 @@
       <w:outline w:val="false"/>
       <w:emboss w:val="false"/>
       <w:imprint w:val="false"/>
-      <w:color w:val="auto"/>
+      <w:color w:val="000000"/>
       <w:spacing w:val="0"/>
       <w:w w:val="100"/>
       <w:kern w:val="0"/>
@@ -8839,13 +10167,13 @@
       <w:shd w:fill="auto" w:val="clear"/>
       <w:vertAlign w:val="baseline"/>
       <w:em w:val="none"/>
-      <w:lang w:eastAsia="es-ES" w:val="es-ES" w:bidi="ar-SA"/>
+      <w:lang w:val="es-ES" w:eastAsia="es-ES" w:bidi="ar-SA"/>
     </w:rPr>
   </w:style>
   <w:style w:type="paragraph" w:styleId="Ttulo2">
     <w:name w:val="Heading 2"/>
-    <w:basedOn w:val="Normal1"/>
-    <w:next w:val="Normal1"/>
+    <w:basedOn w:val="LONormal"/>
+    <w:next w:val="LONormal"/>
     <w:qFormat/>
     <w:pPr>
       <w:keepNext w:val="true"/>
@@ -9511,140 +10839,6 @@
       <w:vertAlign w:val="superscript"/>
     </w:rPr>
   </w:style>
-  <w:style w:type="character" w:styleId="OrgSrcFontLockCommentDelimiterFace">
-    <w:name w:val="OrgSrcFontLockCommentDelimiterFace"/>
-    <w:qFormat/>
-    <w:rPr>
-      <w:color w:val="586E75"/>
-    </w:rPr>
-  </w:style>
-  <w:style w:type="character" w:styleId="OrgSrcRainbowDelimitersDepth9Face">
-    <w:name w:val="OrgSrcRainbowDelimitersDepth9Face"/>
-    <w:qFormat/>
-    <w:rPr>
-      <w:color w:val="859900"/>
-    </w:rPr>
-  </w:style>
-  <w:style w:type="character" w:styleId="OrgSrcRainbowDelimitersDepth8Face">
-    <w:name w:val="OrgSrcRainbowDelimitersDepth8Face"/>
-    <w:qFormat/>
-    <w:rPr>
-      <w:color w:val="6C71C4"/>
-    </w:rPr>
-  </w:style>
-  <w:style w:type="character" w:styleId="OrgSrcRainbowDelimitersDepth7Face">
-    <w:name w:val="OrgSrcRainbowDelimitersDepth7Face"/>
-    <w:qFormat/>
-    <w:rPr>
-      <w:color w:val="CB4B16"/>
-    </w:rPr>
-  </w:style>
-  <w:style w:type="character" w:styleId="OrgSrcRainbowDelimitersDepth6Face">
-    <w:name w:val="OrgSrcRainbowDelimitersDepth6Face"/>
-    <w:qFormat/>
-    <w:rPr>
-      <w:color w:val="586E75"/>
-    </w:rPr>
-  </w:style>
-  <w:style w:type="character" w:styleId="OrgSrcRainbowDelimitersDepth5Face">
-    <w:name w:val="OrgSrcRainbowDelimitersDepth5Face"/>
-    <w:qFormat/>
-    <w:rPr>
-      <w:color w:val="839496"/>
-    </w:rPr>
-  </w:style>
-  <w:style w:type="character" w:styleId="OrgSrcFontLockCommentFace">
-    <w:name w:val="OrgSrcFontLockCommentFace"/>
-    <w:qFormat/>
-    <w:rPr>
-      <w:color w:val="586E75"/>
-    </w:rPr>
-  </w:style>
-  <w:style w:type="character" w:styleId="OrgSrcRainbowDelimitersDepth4Face">
-    <w:name w:val="OrgSrcRainbowDelimitersDepth4Face"/>
-    <w:qFormat/>
-    <w:rPr>
-      <w:color w:val="DC322F"/>
-    </w:rPr>
-  </w:style>
-  <w:style w:type="character" w:styleId="OrgSrcFontLockFunctionNameFace">
-    <w:name w:val="OrgSrcFontLockFunctionNameFace"/>
-    <w:qFormat/>
-    <w:rPr>
-      <w:color w:val="268BD2"/>
-    </w:rPr>
-  </w:style>
-  <w:style w:type="character" w:styleId="OrgSrcFontLockDocFace">
-    <w:name w:val="OrgSrcFontLockDocFace"/>
-    <w:qFormat/>
-    <w:rPr>
-      <w:color w:val="586E75"/>
-    </w:rPr>
-  </w:style>
-  <w:style w:type="character" w:styleId="OrgSrcFontLockVariableNameFace">
-    <w:name w:val="OrgSrcFontLockVariableNameFace"/>
-    <w:qFormat/>
-    <w:rPr>
-      <w:color w:val="268BD2"/>
-    </w:rPr>
-  </w:style>
-  <w:style w:type="character" w:styleId="OrgSrcFontLockTypeFace">
-    <w:name w:val="OrgSrcFontLockTypeFace"/>
-    <w:qFormat/>
-    <w:rPr>
-      <w:color w:val="B58900"/>
-    </w:rPr>
-  </w:style>
-  <w:style w:type="character" w:styleId="OrgSrcFontLockStringFace">
-    <w:name w:val="OrgSrcFontLockStringFace"/>
-    <w:qFormat/>
-    <w:rPr>
-      <w:color w:val="2AA198"/>
-    </w:rPr>
-  </w:style>
-  <w:style w:type="character" w:styleId="OrgSrcRainbowDelimitersDepth3Face">
-    <w:name w:val="OrgSrcRainbowDelimitersDepth3Face"/>
-    <w:qFormat/>
-    <w:rPr>
-      <w:color w:val="B58900"/>
-    </w:rPr>
-  </w:style>
-  <w:style w:type="character" w:styleId="OrgSrcFontLockBuiltinFace">
-    <w:name w:val="OrgSrcFontLockBuiltinFace"/>
-    <w:qFormat/>
-    <w:rPr>
-      <w:color w:val="859900"/>
-    </w:rPr>
-  </w:style>
-  <w:style w:type="character" w:styleId="OrgSrcRainbowDelimitersDepth2Face">
-    <w:name w:val="OrgSrcRainbowDelimitersDepth2Face"/>
-    <w:qFormat/>
-    <w:rPr>
-      <w:color w:val="2AA198"/>
-    </w:rPr>
-  </w:style>
-  <w:style w:type="character" w:styleId="OrgSrcFontLockKeywordFace">
-    <w:name w:val="OrgSrcFontLockKeywordFace"/>
-    <w:qFormat/>
-    <w:rPr>
-      <w:color w:val="859900"/>
-    </w:rPr>
-  </w:style>
-  <w:style w:type="character" w:styleId="OrgSrcRainbowDelimitersDepth1Face">
-    <w:name w:val="OrgSrcRainbowDelimitersDepth1Face"/>
-    <w:qFormat/>
-    <w:rPr>
-      <w:color w:val="268BD2"/>
-    </w:rPr>
-  </w:style>
-  <w:style w:type="character" w:styleId="Destacado">
-    <w:name w:val="Destacado"/>
-    <w:qFormat/>
-    <w:rPr>
-      <w:i/>
-      <w:iCs/>
-    </w:rPr>
-  </w:style>
   <w:style w:type="character" w:styleId="EnlacedeInternet">
     <w:name w:val="Enlace de Internet"/>
     <w:rPr>
@@ -9653,10 +10847,151 @@
       <w:lang w:val="zxx" w:eastAsia="zxx" w:bidi="zxx"/>
     </w:rPr>
   </w:style>
+  <w:style w:type="character" w:styleId="Destacado">
+    <w:name w:val="Destacado"/>
+    <w:qFormat/>
+    <w:rPr>
+      <w:i/>
+      <w:iCs/>
+    </w:rPr>
+  </w:style>
   <w:style w:type="character" w:styleId="Smbolosdenumeracin">
     <w:name w:val="Símbolos de numeración"/>
     <w:qFormat/>
     <w:rPr/>
+  </w:style>
+  <w:style w:type="character" w:styleId="OrgSrcRainbowDelimitersDepth1Face">
+    <w:name w:val="OrgSrcRainbowDelimitersDepth1Face"/>
+    <w:qFormat/>
+    <w:rPr>
+      <w:color w:val="268BD2"/>
+    </w:rPr>
+  </w:style>
+  <w:style w:type="character" w:styleId="OrgSrcFontLockKeywordFace">
+    <w:name w:val="OrgSrcFontLockKeywordFace"/>
+    <w:qFormat/>
+    <w:rPr>
+      <w:color w:val="859900"/>
+    </w:rPr>
+  </w:style>
+  <w:style w:type="character" w:styleId="OrgSrcRainbowDelimitersDepth2Face">
+    <w:name w:val="OrgSrcRainbowDelimitersDepth2Face"/>
+    <w:qFormat/>
+    <w:rPr>
+      <w:color w:val="2AA198"/>
+    </w:rPr>
+  </w:style>
+  <w:style w:type="character" w:styleId="OrgSrcFontLockBuiltinFace">
+    <w:name w:val="OrgSrcFontLockBuiltinFace"/>
+    <w:qFormat/>
+    <w:rPr>
+      <w:color w:val="859900"/>
+    </w:rPr>
+  </w:style>
+  <w:style w:type="character" w:styleId="OrgSrcRainbowDelimitersDepth3Face">
+    <w:name w:val="OrgSrcRainbowDelimitersDepth3Face"/>
+    <w:qFormat/>
+    <w:rPr>
+      <w:color w:val="B58900"/>
+    </w:rPr>
+  </w:style>
+  <w:style w:type="character" w:styleId="OrgSrcFontLockStringFace">
+    <w:name w:val="OrgSrcFontLockStringFace"/>
+    <w:qFormat/>
+    <w:rPr>
+      <w:color w:val="2AA198"/>
+    </w:rPr>
+  </w:style>
+  <w:style w:type="character" w:styleId="OrgSrcFontLockTypeFace">
+    <w:name w:val="OrgSrcFontLockTypeFace"/>
+    <w:qFormat/>
+    <w:rPr>
+      <w:color w:val="B58900"/>
+    </w:rPr>
+  </w:style>
+  <w:style w:type="character" w:styleId="OrgSrcFontLockVariableNameFace">
+    <w:name w:val="OrgSrcFontLockVariableNameFace"/>
+    <w:qFormat/>
+    <w:rPr>
+      <w:color w:val="268BD2"/>
+    </w:rPr>
+  </w:style>
+  <w:style w:type="character" w:styleId="OrgSrcFontLockDocFace">
+    <w:name w:val="OrgSrcFontLockDocFace"/>
+    <w:qFormat/>
+    <w:rPr>
+      <w:color w:val="586E75"/>
+    </w:rPr>
+  </w:style>
+  <w:style w:type="character" w:styleId="OrgSrcFontLockFunctionNameFace">
+    <w:name w:val="OrgSrcFontLockFunctionNameFace"/>
+    <w:qFormat/>
+    <w:rPr>
+      <w:color w:val="268BD2"/>
+    </w:rPr>
+  </w:style>
+  <w:style w:type="character" w:styleId="OrgSrcRainbowDelimitersDepth4Face">
+    <w:name w:val="OrgSrcRainbowDelimitersDepth4Face"/>
+    <w:qFormat/>
+    <w:rPr>
+      <w:color w:val="DC322F"/>
+    </w:rPr>
+  </w:style>
+  <w:style w:type="character" w:styleId="OrgSrcFontLockCommentFace">
+    <w:name w:val="OrgSrcFontLockCommentFace"/>
+    <w:qFormat/>
+    <w:rPr>
+      <w:color w:val="586E75"/>
+    </w:rPr>
+  </w:style>
+  <w:style w:type="character" w:styleId="OrgSrcRainbowDelimitersDepth5Face">
+    <w:name w:val="OrgSrcRainbowDelimitersDepth5Face"/>
+    <w:qFormat/>
+    <w:rPr>
+      <w:color w:val="839496"/>
+    </w:rPr>
+  </w:style>
+  <w:style w:type="character" w:styleId="OrgSrcRainbowDelimitersDepth6Face">
+    <w:name w:val="OrgSrcRainbowDelimitersDepth6Face"/>
+    <w:qFormat/>
+    <w:rPr>
+      <w:color w:val="586E75"/>
+    </w:rPr>
+  </w:style>
+  <w:style w:type="character" w:styleId="OrgSrcRainbowDelimitersDepth7Face">
+    <w:name w:val="OrgSrcRainbowDelimitersDepth7Face"/>
+    <w:qFormat/>
+    <w:rPr>
+      <w:color w:val="CB4B16"/>
+    </w:rPr>
+  </w:style>
+  <w:style w:type="character" w:styleId="OrgSrcRainbowDelimitersDepth8Face">
+    <w:name w:val="OrgSrcRainbowDelimitersDepth8Face"/>
+    <w:qFormat/>
+    <w:rPr>
+      <w:color w:val="6C71C4"/>
+    </w:rPr>
+  </w:style>
+  <w:style w:type="character" w:styleId="OrgSrcRainbowDelimitersDepth9Face">
+    <w:name w:val="OrgSrcRainbowDelimitersDepth9Face"/>
+    <w:qFormat/>
+    <w:rPr>
+      <w:color w:val="859900"/>
+    </w:rPr>
+  </w:style>
+  <w:style w:type="character" w:styleId="OrgSrcFontLockCommentDelimiterFace">
+    <w:name w:val="OrgSrcFontLockCommentDelimiterFace"/>
+    <w:qFormat/>
+    <w:rPr>
+      <w:color w:val="586E75"/>
+    </w:rPr>
+  </w:style>
+  <w:style w:type="character" w:styleId="Vietas">
+    <w:name w:val="Viñetas"/>
+    <w:qFormat/>
+    <w:rPr>
+      <w:rFonts w:ascii="OpenSymbol" w:hAnsi="OpenSymbol" w:eastAsia="OpenSymbol" w:cs="OpenSymbol"/>
+    </w:rPr>
   </w:style>
   <w:style w:type="character" w:styleId="Ancladenotafinal">
     <w:name w:val="Ancla de nota final"/>
@@ -9689,12 +11024,49 @@
     <w:basedOn w:val="Normal"/>
     <w:pPr>
       <w:spacing w:lineRule="auto" w:line="276" w:before="0" w:after="140"/>
+      <w:jc w:val="both"/>
     </w:pPr>
     <w:rPr>
       <w:sz w:val="24"/>
     </w:rPr>
   </w:style>
-  <w:style w:type="paragraph" w:styleId="Normal1">
+  <w:style w:type="paragraph" w:styleId="Lista">
+    <w:name w:val="List"/>
+    <w:basedOn w:val="Cuerpodetexto"/>
+    <w:pPr/>
+    <w:rPr>
+      <w:rFonts w:cs="FreeSans"/>
+    </w:rPr>
+  </w:style>
+  <w:style w:type="paragraph" w:styleId="Leyenda">
+    <w:name w:val="Caption"/>
+    <w:basedOn w:val="Normal"/>
+    <w:qFormat/>
+    <w:pPr>
+      <w:suppressLineNumbers/>
+      <w:spacing w:before="120" w:after="120"/>
+    </w:pPr>
+    <w:rPr>
+      <w:rFonts w:cs="FreeSans"/>
+      <w:i/>
+      <w:iCs/>
+      <w:sz w:val="24"/>
+      <w:szCs w:val="24"/>
+    </w:rPr>
+  </w:style>
+  <w:style w:type="paragraph" w:styleId="Ndice">
+    <w:name w:val="Índice"/>
+    <w:basedOn w:val="Normal"/>
+    <w:qFormat/>
+    <w:pPr>
+      <w:suppressLineNumbers/>
+    </w:pPr>
+    <w:rPr>
+      <w:rFonts w:cs="FreeSans"/>
+      <w:lang w:val="zxx" w:eastAsia="zxx" w:bidi="zxx"/>
+    </w:rPr>
+  </w:style>
+  <w:style w:type="paragraph" w:styleId="LONormal">
     <w:name w:val="LO-Normal"/>
     <w:qFormat/>
     <w:pPr>
@@ -9702,12 +11074,9 @@
       <w:keepLines w:val="false"/>
       <w:pageBreakBefore w:val="false"/>
       <w:widowControl/>
-      <w:pBdr/>
-      <w:shd w:fill="auto" w:val="clear"/>
+      <w:shd w:val="clear" w:fill="auto"/>
       <w:suppressAutoHyphens w:val="true"/>
-      <w:kinsoku w:val="true"/>
-      <w:overflowPunct w:val="true"/>
-      <w:autoSpaceDE w:val="true"/>
+      <w:overflowPunct w:val="false"/>
       <w:bidi w:val="0"/>
       <w:snapToGrid w:val="true"/>
       <w:spacing w:lineRule="auto" w:line="360" w:before="0" w:after="0"/>
@@ -9715,7 +11084,7 @@
       <w:textAlignment w:val="auto"/>
     </w:pPr>
     <w:rPr>
-      <w:rFonts w:ascii="Calibri" w:hAnsi="Calibri" w:cs="Times New Roman" w:eastAsia="Times New Roman"/>
+      <w:rFonts w:ascii="Calibri" w:hAnsi="Calibri" w:eastAsia="Times New Roman" w:cs="Times New Roman"/>
       <w:b w:val="false"/>
       <w:bCs w:val="false"/>
       <w:i w:val="false"/>
@@ -9739,12 +11108,12 @@
       <w:shd w:fill="auto" w:val="clear"/>
       <w:vertAlign w:val="baseline"/>
       <w:em w:val="none"/>
-      <w:lang w:eastAsia="es-ES" w:val="es-ES" w:bidi="ar-SA"/>
+      <w:lang w:val="es-ES" w:eastAsia="es-ES" w:bidi="ar-SA"/>
     </w:rPr>
   </w:style>
   <w:style w:type="paragraph" w:styleId="PiedepginaSecciones">
     <w:name w:val="Pie de página_Secciones"/>
-    <w:basedOn w:val="Normal1"/>
+    <w:basedOn w:val="LONormal"/>
     <w:qFormat/>
     <w:pPr>
       <w:tabs>
@@ -9765,7 +11134,7 @@
   </w:style>
   <w:style w:type="paragraph" w:styleId="PiedepginaAsignatura">
     <w:name w:val="Pie de página_Asignatura"/>
-    <w:basedOn w:val="Normal1"/>
+    <w:basedOn w:val="LONormal"/>
     <w:qFormat/>
     <w:pPr>
       <w:suppressAutoHyphens w:val="true"/>
@@ -9799,7 +11168,7 @@
   <w:style w:type="paragraph" w:styleId="Ntema">
     <w:name w:val="Nº tema"/>
     <w:basedOn w:val="TtuloAsignatura"/>
-    <w:next w:val="Normal1"/>
+    <w:next w:val="LONormal"/>
     <w:qFormat/>
     <w:pPr>
       <w:suppressAutoHyphens w:val="true"/>
@@ -9809,7 +11178,7 @@
   </w:style>
   <w:style w:type="paragraph" w:styleId="Notaalpie">
     <w:name w:val="Footnote Text"/>
-    <w:basedOn w:val="Normal1"/>
+    <w:basedOn w:val="LONormal"/>
     <w:pPr>
       <w:suppressAutoHyphens w:val="true"/>
     </w:pPr>
@@ -9820,8 +11189,8 @@
   </w:style>
   <w:style w:type="paragraph" w:styleId="Piedefototabla">
     <w:name w:val="Pie de foto-tabla"/>
-    <w:basedOn w:val="Normal1"/>
-    <w:next w:val="Normal1"/>
+    <w:basedOn w:val="LONormal"/>
+    <w:next w:val="LONormal"/>
     <w:qFormat/>
     <w:pPr>
       <w:tabs>
@@ -9842,7 +11211,7 @@
   </w:style>
   <w:style w:type="paragraph" w:styleId="Prrafodelista">
     <w:name w:val="Párrafo de lista"/>
-    <w:basedOn w:val="Normal1"/>
+    <w:basedOn w:val="LONormal"/>
     <w:qFormat/>
     <w:pPr>
       <w:tabs>
@@ -9857,8 +11226,8 @@
   </w:style>
   <w:style w:type="paragraph" w:styleId="Citas">
     <w:name w:val="Citas"/>
-    <w:basedOn w:val="Normal1"/>
-    <w:next w:val="Normal1"/>
+    <w:basedOn w:val="LONormal"/>
+    <w:next w:val="LONormal"/>
     <w:qFormat/>
     <w:pPr>
       <w:tabs>
@@ -9875,8 +11244,8 @@
   </w:style>
   <w:style w:type="paragraph" w:styleId="Descripcin">
     <w:name w:val="Descripción"/>
-    <w:basedOn w:val="Normal1"/>
-    <w:next w:val="Normal1"/>
+    <w:basedOn w:val="LONormal"/>
+    <w:next w:val="LONormal"/>
     <w:qFormat/>
     <w:pPr>
       <w:suppressAutoHyphens w:val="true"/>
@@ -9892,7 +11261,7 @@
   </w:style>
   <w:style w:type="paragraph" w:styleId="TtuloAsignatura">
     <w:name w:val="Título Asignatura"/>
-    <w:basedOn w:val="Normal1"/>
+    <w:basedOn w:val="LONormal"/>
     <w:qFormat/>
     <w:pPr>
       <w:suppressAutoHyphens w:val="true"/>
@@ -9908,7 +11277,7 @@
   </w:style>
   <w:style w:type="paragraph" w:styleId="TtuloTema">
     <w:name w:val="Título Tema"/>
-    <w:basedOn w:val="Normal1"/>
+    <w:basedOn w:val="LONormal"/>
     <w:qFormat/>
     <w:pPr>
       <w:suppressAutoHyphens w:val="true"/>
@@ -9925,7 +11294,7 @@
   <w:style w:type="paragraph" w:styleId="Seccinndice">
     <w:name w:val="Sección Índice"/>
     <w:basedOn w:val="SeccionesNivel"/>
-    <w:next w:val="Normal1"/>
+    <w:next w:val="LONormal"/>
     <w:qFormat/>
     <w:pPr>
       <w:tabs>
@@ -9935,19 +11304,16 @@
       <w:spacing w:before="0" w:after="0"/>
       <w:ind w:left="284" w:right="0" w:hanging="0"/>
       <w:jc w:val="left"/>
+      <w:outlineLvl w:val="9"/>
     </w:pPr>
     <w:rPr/>
   </w:style>
   <w:style w:type="paragraph" w:styleId="SeccionesNivel">
     <w:name w:val="Secciones Nivel"/>
-    <w:basedOn w:val="Normal1"/>
-    <w:next w:val="Normal1"/>
+    <w:basedOn w:val="LONormal"/>
+    <w:next w:val="LONormal"/>
     <w:qFormat/>
     <w:pPr>
-      <w:numPr>
-        <w:ilvl w:val="0"/>
-        <w:numId w:val="0"/>
-      </w:numPr>
       <w:suppressAutoHyphens w:val="true"/>
       <w:spacing w:before="0" w:after="360"/>
       <w:jc w:val="right"/>
@@ -9963,13 +11329,9 @@
   <w:style w:type="paragraph" w:styleId="TituloApartado1">
     <w:name w:val="Titulo Apartado 1"/>
     <w:basedOn w:val="TtuloTema"/>
-    <w:next w:val="Normal1"/>
+    <w:next w:val="LONormal"/>
     <w:qFormat/>
     <w:pPr>
-      <w:numPr>
-        <w:ilvl w:val="0"/>
-        <w:numId w:val="0"/>
-      </w:numPr>
       <w:suppressAutoHyphens w:val="true"/>
       <w:spacing w:lineRule="auto" w:line="360"/>
       <w:jc w:val="left"/>
@@ -9984,7 +11346,7 @@
   <w:style w:type="paragraph" w:styleId="Destacados">
     <w:name w:val="Destacados"/>
     <w:basedOn w:val="TituloApartado1"/>
-    <w:next w:val="Normal1"/>
+    <w:next w:val="LONormal"/>
     <w:qFormat/>
     <w:pPr>
       <w:tabs>
@@ -9993,6 +11355,7 @@
       <w:suppressAutoHyphens w:val="true"/>
       <w:ind w:left="284" w:right="281" w:hanging="0"/>
       <w:jc w:val="center"/>
+      <w:outlineLvl w:val="9"/>
     </w:pPr>
     <w:rPr>
       <w:sz w:val="24"/>
@@ -10001,8 +11364,8 @@
   </w:style>
   <w:style w:type="paragraph" w:styleId="TtuloApartado2">
     <w:name w:val="Título Apartado 2"/>
-    <w:basedOn w:val="Normal1"/>
-    <w:next w:val="Normal1"/>
+    <w:basedOn w:val="LONormal"/>
+    <w:next w:val="LONormal"/>
     <w:qFormat/>
     <w:pPr>
       <w:suppressAutoHyphens w:val="true"/>
@@ -10015,8 +11378,8 @@
   </w:style>
   <w:style w:type="paragraph" w:styleId="TtuloApartado3">
     <w:name w:val="Título Apartado 3"/>
-    <w:basedOn w:val="Normal1"/>
-    <w:next w:val="Normal1"/>
+    <w:basedOn w:val="LONormal"/>
+    <w:next w:val="LONormal"/>
     <w:qFormat/>
     <w:pPr>
       <w:suppressAutoHyphens w:val="true"/>
@@ -10024,18 +11387,19 @@
     <w:rPr>
       <w:rFonts w:cs="UnitOT-Medi"/>
       <w:b/>
+      <w:color w:val="0098CD"/>
     </w:rPr>
   </w:style>
   <w:style w:type="paragraph" w:styleId="CuadroCmoestudiaryReferencias">
     <w:name w:val="Cuadro «Cómo estudiar» y Referencias"/>
-    <w:basedOn w:val="Normal1"/>
+    <w:basedOn w:val="LONormal"/>
     <w:qFormat/>
     <w:pPr>
       <w:pBdr>
         <w:top w:val="single" w:sz="4" w:space="4" w:color="0098CD"/>
         <w:bottom w:val="single" w:sz="4" w:space="1" w:color="0098CD"/>
       </w:pBdr>
-      <w:shd w:fill="E6F4F9" w:val="clear"/>
+      <w:shd w:val="clear" w:fill="E6F4F9"/>
       <w:tabs>
         <w:tab w:val="clear" w:pos="709"/>
         <w:tab w:val="left" w:pos="1134" w:leader="none"/>
@@ -10050,7 +11414,7 @@
   </w:style>
   <w:style w:type="paragraph" w:styleId="Cuadroenlace">
     <w:name w:val="Cuadro enlace"/>
-    <w:basedOn w:val="Normal1"/>
+    <w:basedOn w:val="LONormal"/>
     <w:qFormat/>
     <w:pPr>
       <w:pBdr>
@@ -10067,8 +11431,8 @@
   </w:style>
   <w:style w:type="paragraph" w:styleId="TDC1">
     <w:name w:val="TDC 1"/>
-    <w:basedOn w:val="Normal1"/>
-    <w:next w:val="Normal1"/>
+    <w:basedOn w:val="LONormal"/>
+    <w:next w:val="LONormal"/>
     <w:autoRedefine/>
     <w:qFormat/>
     <w:pPr>
@@ -10087,8 +11451,8 @@
   </w:style>
   <w:style w:type="paragraph" w:styleId="TDC2">
     <w:name w:val="TDC 2"/>
-    <w:basedOn w:val="Normal1"/>
-    <w:next w:val="Normal1"/>
+    <w:basedOn w:val="LONormal"/>
+    <w:next w:val="LONormal"/>
     <w:autoRedefine/>
     <w:qFormat/>
     <w:pPr>
@@ -10105,16 +11469,17 @@
   <w:style w:type="paragraph" w:styleId="TtuloApartado1sinnivel">
     <w:name w:val="Título Apartado 1_sin nivel"/>
     <w:basedOn w:val="TituloApartado1"/>
-    <w:next w:val="Normal1"/>
+    <w:next w:val="LONormal"/>
     <w:qFormat/>
     <w:pPr>
       <w:suppressAutoHyphens w:val="true"/>
+      <w:outlineLvl w:val="9"/>
     </w:pPr>
     <w:rPr/>
   </w:style>
   <w:style w:type="paragraph" w:styleId="Ejemplos">
     <w:name w:val="Ejemplos"/>
-    <w:basedOn w:val="Normal1"/>
+    <w:basedOn w:val="LONormal"/>
     <w:qFormat/>
     <w:pPr>
       <w:tabs>
@@ -10132,7 +11497,7 @@
   </w:style>
   <w:style w:type="paragraph" w:styleId="Encabezado">
     <w:name w:val="Encabezado"/>
-    <w:basedOn w:val="Normal1"/>
+    <w:basedOn w:val="LONormal"/>
     <w:qFormat/>
     <w:pPr>
       <w:tabs>
@@ -10161,7 +11526,7 @@
   </w:style>
   <w:style w:type="paragraph" w:styleId="Piedepgina">
     <w:name w:val="Footer"/>
-    <w:basedOn w:val="Normal1"/>
+    <w:basedOn w:val="LONormal"/>
     <w:pPr>
       <w:tabs>
         <w:tab w:val="clear" w:pos="709"/>
@@ -10175,7 +11540,7 @@
   </w:style>
   <w:style w:type="paragraph" w:styleId="Textodeglobo">
     <w:name w:val="Texto de globo"/>
-    <w:basedOn w:val="Normal1"/>
+    <w:basedOn w:val="LONormal"/>
     <w:qFormat/>
     <w:pPr>
       <w:suppressAutoHyphens w:val="true"/>
@@ -10189,7 +11554,7 @@
   </w:style>
   <w:style w:type="paragraph" w:styleId="Textocomentario">
     <w:name w:val="Texto comentario"/>
-    <w:basedOn w:val="Normal1"/>
+    <w:basedOn w:val="LONormal"/>
     <w:qFormat/>
     <w:pPr>
       <w:suppressAutoHyphens w:val="true"/>
@@ -10267,9 +11632,6 @@
     <w:name w:val="OrgSrcBlock"/>
     <w:qFormat/>
     <w:pPr>
-      <w:keepNext w:val="false"/>
-      <w:keepLines w:val="false"/>
-      <w:pageBreakBefore w:val="false"/>
       <w:widowControl/>
       <w:pBdr>
         <w:top w:val="single" w:sz="4" w:space="1" w:color="000000"/>
@@ -10277,57 +11639,18 @@
         <w:bottom w:val="single" w:sz="4" w:space="1" w:color="000000"/>
         <w:right w:val="single" w:sz="4" w:space="1" w:color="000000"/>
       </w:pBdr>
-      <w:shd w:fill="auto" w:val="clear"/>
-      <w:kinsoku w:val="true"/>
-      <w:overflowPunct w:val="true"/>
-      <w:autoSpaceDE w:val="true"/>
+      <w:shd w:fill="002B36" w:val="clear"/>
       <w:bidi w:val="0"/>
-      <w:snapToGrid w:val="true"/>
-      <w:spacing w:lineRule="auto" w:line="256" w:before="0" w:after="160"/>
+      <w:spacing w:lineRule="auto" w:line="254" w:before="0" w:after="0"/>
       <w:jc w:val="left"/>
-      <w:textAlignment w:val="auto"/>
     </w:pPr>
     <w:rPr>
       <w:rFonts w:ascii="Calibri" w:hAnsi="Calibri" w:eastAsia="Times New Roman" w:cs="Times New Roman"/>
-      <w:b w:val="false"/>
-      <w:bCs w:val="false"/>
-      <w:i w:val="false"/>
-      <w:iCs w:val="false"/>
-      <w:caps w:val="false"/>
-      <w:smallCaps w:val="false"/>
-      <w:strike w:val="false"/>
-      <w:dstrike w:val="false"/>
-      <w:outline w:val="false"/>
-      <w:emboss w:val="false"/>
-      <w:imprint w:val="false"/>
       <w:color w:val="839496"/>
-      <w:spacing w:val="0"/>
-      <w:w w:val="100"/>
       <w:kern w:val="0"/>
-      <w:position w:val="0"/>
-      <w:sz w:val="22"/>
       <w:sz w:val="22"/>
       <w:szCs w:val="22"/>
-      <w:u w:val="none"/>
-      <w:shd w:fill="auto" w:val="clear"/>
-      <w:vertAlign w:val="baseline"/>
-      <w:em w:val="none"/>
       <w:lang w:val="es-ES" w:eastAsia="en-US" w:bidi="ar-SA"/>
-    </w:rPr>
-  </w:style>
-  <w:style w:type="paragraph" w:styleId="Leyenda">
-    <w:name w:val="Caption"/>
-    <w:basedOn w:val="Normal"/>
-    <w:qFormat/>
-    <w:pPr>
-      <w:suppressLineNumbers/>
-      <w:spacing w:before="120" w:after="120"/>
-    </w:pPr>
-    <w:rPr>
-      <w:i/>
-      <w:iCs/>
-      <w:sz w:val="20"/>
-      <w:szCs w:val="20"/>
     </w:rPr>
   </w:style>
   <w:style w:type="paragraph" w:styleId="Tabla">
@@ -10337,25 +11660,6 @@
     <w:pPr/>
     <w:rPr/>
   </w:style>
-  <w:style w:type="paragraph" w:styleId="Ttulodelalista">
-    <w:name w:val="Título de la lista"/>
-    <w:basedOn w:val="Normal"/>
-    <w:next w:val="Contenidodelista"/>
-    <w:qFormat/>
-    <w:pPr>
-      <w:ind w:hanging="0"/>
-    </w:pPr>
-    <w:rPr/>
-  </w:style>
-  <w:style w:type="paragraph" w:styleId="Contenidodelista">
-    <w:name w:val="Contenido de lista"/>
-    <w:basedOn w:val="Normal"/>
-    <w:qFormat/>
-    <w:pPr>
-      <w:ind w:left="567" w:hanging="0"/>
-    </w:pPr>
-    <w:rPr/>
-  </w:style>
   <w:style w:type="numbering" w:styleId="VietasUNIR">
     <w:name w:val="ViñetasUNIR"/>
     <w:qFormat/>

</xml_diff>